<commit_message>
Tanpa data, kita hanya seseorang dengan opini. - W. Edwards Deming
</commit_message>
<xml_diff>
--- a/PaperJournal/Thanksinsomnia.docx
+++ b/PaperJournal/Thanksinsomnia.docx
@@ -1440,10 +1440,487 @@
       </w:pPr>
       <w:r>
         <w:rPr>
-          <w:sz w:val="20"/>
-          <w:szCs w:val="20"/>
-        </w:rPr>
-        <w:t>Insomnia adalah kondisi gangguan tidur yang ditandai dengan kesulitan dalam memulai, mempertahankan, atau memperoleh kualitas tidur yang optimal</w:t>
+          <w:rFonts w:eastAsia="SimSun"/>
+          <w:sz w:val="20"/>
+          <w:szCs w:val="20"/>
+        </w:rPr>
+        <w:t>Probabilistik dan statistik merupakan fondasi utama dalam pembelajaran mesin (</w:t>
+      </w:r>
+      <w:r>
+        <w:rPr>
+          <w:rStyle w:val="13"/>
+          <w:rFonts w:eastAsia="SimSun"/>
+          <w:sz w:val="20"/>
+          <w:szCs w:val="20"/>
+        </w:rPr>
+        <w:t>machine learning</w:t>
+      </w:r>
+      <w:r>
+        <w:rPr>
+          <w:rFonts w:eastAsia="SimSun"/>
+          <w:sz w:val="20"/>
+          <w:szCs w:val="20"/>
+        </w:rPr>
+        <w:t xml:space="preserve">), terutama pada pendekatan </w:t>
+      </w:r>
+      <w:r>
+        <w:rPr>
+          <w:rStyle w:val="13"/>
+          <w:rFonts w:eastAsia="SimSun"/>
+          <w:sz w:val="20"/>
+          <w:szCs w:val="20"/>
+        </w:rPr>
+        <w:t>supervised learning</w:t>
+      </w:r>
+      <w:r>
+        <w:rPr>
+          <w:rFonts w:eastAsia="SimSun"/>
+          <w:sz w:val="20"/>
+          <w:szCs w:val="20"/>
+        </w:rPr>
+        <w:t>. Probabilistik digunakan untuk memodelkan ketidakpastian dalam data dan hasil prediksi, sedangkan statistik berperan dalam menganalisis distribusi data, mengukur hubungan antar variabel, dan mengestimasi parameter model. Pemahaman yang baik terhadap kedua bidang ini memungkinkan perancangan model prediktif yang lebih akurat dan dapat diandalkan.</w:t>
+      </w:r>
+    </w:p>
+    <w:p>
+      <w:pPr>
+        <w:pStyle w:val="20"/>
+        <w:ind w:firstLine="720"/>
+        <w:jc w:val="both"/>
+        <w:rPr>
+          <w:sz w:val="20"/>
+          <w:szCs w:val="20"/>
+        </w:rPr>
+      </w:pPr>
+      <w:r>
+        <w:rPr>
+          <w:rFonts w:eastAsia="SimSun"/>
+          <w:sz w:val="20"/>
+          <w:szCs w:val="20"/>
+        </w:rPr>
+        <w:t xml:space="preserve">Insomnia adalah gangguan tidur yang ditandai dengan kesulitan dalam memulai, mempertahankan, atau mendapatkan kualitas tidur yang optimal </w:t>
+      </w:r>
+      <w:sdt>
+        <w:sdtPr>
+          <w:rPr>
+            <w:rFonts w:eastAsia="SimSun"/>
+            <w:sz w:val="20"/>
+            <w:szCs w:val="20"/>
+          </w:rPr>
+          <w:id w:val="-236330370"/>
+        </w:sdtPr>
+        <w:sdtEndPr>
+          <w:rPr>
+            <w:rFonts w:eastAsia="SimSun"/>
+            <w:sz w:val="20"/>
+            <w:szCs w:val="20"/>
+          </w:rPr>
+        </w:sdtEndPr>
+        <w:sdtContent>
+          <w:r>
+            <w:rPr>
+              <w:rFonts w:eastAsia="SimSun"/>
+              <w:sz w:val="20"/>
+              <w:szCs w:val="20"/>
+            </w:rPr>
+            <w:fldChar w:fldCharType="begin"/>
+          </w:r>
+          <w:r>
+            <w:rPr>
+              <w:rFonts w:eastAsia="SimSun"/>
+              <w:sz w:val="20"/>
+              <w:szCs w:val="20"/>
+            </w:rPr>
+            <w:instrText xml:space="preserve"> CITATION Alo23 \l 1033 </w:instrText>
+          </w:r>
+          <w:r>
+            <w:rPr>
+              <w:rFonts w:eastAsia="SimSun"/>
+              <w:sz w:val="20"/>
+              <w:szCs w:val="20"/>
+            </w:rPr>
+            <w:fldChar w:fldCharType="separate"/>
+          </w:r>
+          <w:r>
+            <w:rPr>
+              <w:rFonts w:eastAsia="SimSun"/>
+              <w:sz w:val="20"/>
+              <w:szCs w:val="20"/>
+            </w:rPr>
+            <w:t>(Alomedika, 2023)</w:t>
+          </w:r>
+          <w:r>
+            <w:rPr>
+              <w:rFonts w:eastAsia="SimSun"/>
+              <w:sz w:val="20"/>
+              <w:szCs w:val="20"/>
+            </w:rPr>
+            <w:fldChar w:fldCharType="end"/>
+          </w:r>
+        </w:sdtContent>
+      </w:sdt>
+      <w:r>
+        <w:rPr>
+          <w:rFonts w:eastAsia="SimSun"/>
+          <w:sz w:val="20"/>
+          <w:szCs w:val="20"/>
+        </w:rPr>
+        <w:t xml:space="preserve">. Gangguan ini tidak hanya berdampak pada kondisi psikologis dan kognitif seseorang, tetapi juga meningkatkan risiko penyakit kardiovaskular, gangguan metabolik, serta menurunkan produktivitas kerja </w:t>
+      </w:r>
+      <w:sdt>
+        <w:sdtPr>
+          <w:rPr>
+            <w:rFonts w:eastAsia="SimSun"/>
+            <w:sz w:val="20"/>
+            <w:szCs w:val="20"/>
+          </w:rPr>
+          <w:id w:val="-1022156732"/>
+        </w:sdtPr>
+        <w:sdtEndPr>
+          <w:rPr>
+            <w:rFonts w:eastAsia="SimSun"/>
+            <w:sz w:val="20"/>
+            <w:szCs w:val="20"/>
+          </w:rPr>
+        </w:sdtEndPr>
+        <w:sdtContent>
+          <w:r>
+            <w:rPr>
+              <w:rFonts w:eastAsia="SimSun"/>
+              <w:sz w:val="20"/>
+              <w:szCs w:val="20"/>
+            </w:rPr>
+            <w:fldChar w:fldCharType="begin"/>
+          </w:r>
+          <w:r>
+            <w:rPr>
+              <w:rFonts w:eastAsia="SimSun"/>
+              <w:sz w:val="20"/>
+              <w:szCs w:val="20"/>
+            </w:rPr>
+            <w:instrText xml:space="preserve"> CITATION Sri24 \l 1033 </w:instrText>
+          </w:r>
+          <w:r>
+            <w:rPr>
+              <w:rFonts w:eastAsia="SimSun"/>
+              <w:sz w:val="20"/>
+              <w:szCs w:val="20"/>
+            </w:rPr>
+            <w:fldChar w:fldCharType="separate"/>
+          </w:r>
+          <w:r>
+            <w:rPr>
+              <w:rFonts w:eastAsia="SimSun"/>
+              <w:sz w:val="20"/>
+              <w:szCs w:val="20"/>
+            </w:rPr>
+            <w:t>(Sri Susanty Budiman, Vol. 24, Article 2385, 2024)</w:t>
+          </w:r>
+          <w:r>
+            <w:rPr>
+              <w:rFonts w:eastAsia="SimSun"/>
+              <w:sz w:val="20"/>
+              <w:szCs w:val="20"/>
+            </w:rPr>
+            <w:fldChar w:fldCharType="end"/>
+          </w:r>
+        </w:sdtContent>
+      </w:sdt>
+      <w:r>
+        <w:rPr>
+          <w:rFonts w:eastAsia="SimSun"/>
+          <w:sz w:val="20"/>
+          <w:szCs w:val="20"/>
+        </w:rPr>
+        <w:t xml:space="preserve">. Laporan </w:t>
+      </w:r>
+      <w:r>
+        <w:rPr>
+          <w:rStyle w:val="13"/>
+          <w:rFonts w:eastAsia="SimSun"/>
+          <w:sz w:val="20"/>
+          <w:szCs w:val="20"/>
+        </w:rPr>
+        <w:t>World Health Organization</w:t>
+      </w:r>
+      <w:r>
+        <w:rPr>
+          <w:rFonts w:eastAsia="SimSun"/>
+          <w:sz w:val="20"/>
+          <w:szCs w:val="20"/>
+        </w:rPr>
+        <w:t xml:space="preserve"> (WHO) menunjukkan bahwa prevalensi insomnia secara global terus meningkat, terutama pada populasi usia produktif dan lansia, menjadikannya masalah kesehatan masyarakat yang signifikan.</w:t>
+      </w:r>
+    </w:p>
+    <w:p>
+      <w:pPr>
+        <w:pStyle w:val="20"/>
+        <w:ind w:firstLine="720"/>
+        <w:jc w:val="both"/>
+        <w:rPr>
+          <w:rFonts w:eastAsia="SimSun"/>
+          <w:sz w:val="20"/>
+          <w:szCs w:val="20"/>
+        </w:rPr>
+      </w:pPr>
+      <w:r>
+        <w:rPr>
+          <w:rFonts w:eastAsia="SimSun"/>
+          <w:sz w:val="20"/>
+          <w:szCs w:val="20"/>
+        </w:rPr>
+        <w:t xml:space="preserve">Secara konvensional, diagnosis insomnia dilakukan melalui wawancara klinis, observasi langsung, atau kuesioner subjektif seperti </w:t>
+      </w:r>
+      <w:r>
+        <w:rPr>
+          <w:rStyle w:val="13"/>
+          <w:rFonts w:eastAsia="SimSun"/>
+          <w:sz w:val="20"/>
+          <w:szCs w:val="20"/>
+        </w:rPr>
+        <w:t>Pittsburgh Sleep Quality Index</w:t>
+      </w:r>
+      <w:r>
+        <w:rPr>
+          <w:rFonts w:eastAsia="SimSun"/>
+          <w:sz w:val="20"/>
+          <w:szCs w:val="20"/>
+        </w:rPr>
+        <w:t xml:space="preserve"> (PSQI). Namun, metode ini memiliki keterbatasan seperti bias persepsi pasien dan waktu analisis yang relatif panjang. Oleh karena itu, dibutuhkan pendekatan komputasional yang objektif, efisien, dan adaptif untuk mendukung proses diagnosis.</w:t>
+      </w:r>
+    </w:p>
+    <w:p>
+      <w:pPr>
+        <w:pStyle w:val="20"/>
+        <w:ind w:firstLine="720"/>
+        <w:jc w:val="both"/>
+        <w:rPr>
+          <w:rFonts w:eastAsia="SimSun"/>
+          <w:sz w:val="20"/>
+          <w:szCs w:val="20"/>
+        </w:rPr>
+      </w:pPr>
+      <w:r>
+        <w:rPr>
+          <w:rFonts w:eastAsia="SimSun"/>
+          <w:sz w:val="20"/>
+          <w:szCs w:val="20"/>
+        </w:rPr>
+        <w:t xml:space="preserve">Penelitian ini memanfaatkan data dari </w:t>
+      </w:r>
+      <w:r>
+        <w:rPr>
+          <w:rStyle w:val="13"/>
+          <w:rFonts w:eastAsia="SimSun"/>
+          <w:sz w:val="20"/>
+          <w:szCs w:val="20"/>
+        </w:rPr>
+        <w:t>Dataset of Insomniac and Normal People</w:t>
+      </w:r>
+      <w:r>
+        <w:rPr>
+          <w:rFonts w:eastAsia="SimSun"/>
+          <w:sz w:val="20"/>
+          <w:szCs w:val="20"/>
+        </w:rPr>
+        <w:t xml:space="preserve"> </w:t>
+      </w:r>
+      <w:sdt>
+        <w:sdtPr>
+          <w:rPr>
+            <w:rFonts w:eastAsia="SimSun"/>
+            <w:sz w:val="20"/>
+            <w:szCs w:val="20"/>
+          </w:rPr>
+          <w:id w:val="1991670324"/>
+        </w:sdtPr>
+        <w:sdtEndPr>
+          <w:rPr>
+            <w:rFonts w:eastAsia="SimSun"/>
+            <w:sz w:val="20"/>
+            <w:szCs w:val="20"/>
+          </w:rPr>
+        </w:sdtEndPr>
+        <w:sdtContent>
+          <w:r>
+            <w:rPr>
+              <w:rFonts w:eastAsia="SimSun"/>
+              <w:sz w:val="20"/>
+              <w:szCs w:val="20"/>
+            </w:rPr>
+            <w:fldChar w:fldCharType="begin"/>
+          </w:r>
+          <w:r>
+            <w:rPr>
+              <w:rFonts w:eastAsia="SimSun"/>
+              <w:sz w:val="20"/>
+              <w:szCs w:val="20"/>
+            </w:rPr>
+            <w:instrText xml:space="preserve"> CITATION Sae21 \l 1033 </w:instrText>
+          </w:r>
+          <w:r>
+            <w:rPr>
+              <w:rFonts w:eastAsia="SimSun"/>
+              <w:sz w:val="20"/>
+              <w:szCs w:val="20"/>
+            </w:rPr>
+            <w:fldChar w:fldCharType="separate"/>
+          </w:r>
+          <w:r>
+            <w:rPr>
+              <w:rFonts w:eastAsia="SimSun"/>
+              <w:sz w:val="20"/>
+              <w:szCs w:val="20"/>
+            </w:rPr>
+            <w:t>(Saeed Gharehbaghi, 2021)</w:t>
+          </w:r>
+          <w:r>
+            <w:rPr>
+              <w:rFonts w:eastAsia="SimSun"/>
+              <w:sz w:val="20"/>
+              <w:szCs w:val="20"/>
+            </w:rPr>
+            <w:fldChar w:fldCharType="end"/>
+          </w:r>
+        </w:sdtContent>
+      </w:sdt>
+      <w:r>
+        <w:rPr>
+          <w:rFonts w:eastAsia="SimSun"/>
+          <w:sz w:val="20"/>
+          <w:szCs w:val="20"/>
+        </w:rPr>
+        <w:t>, yang terdiri atas fitur-fitur seperti total waktu tidur, tingkat kepuasan tidur, frekuensi tidur larut malam, frekuensi terbangun, kebiasaan tidur siang, tingkat kantuk di siang hari, lama masalah tidur berlangsung, riwayat serangan psikologis, ketakutan memulai tidur, dan status gangguan tidur (0 = normal, 1 = insomnia).</w:t>
+      </w:r>
+    </w:p>
+    <w:p>
+      <w:pPr>
+        <w:pStyle w:val="20"/>
+        <w:ind w:firstLine="720"/>
+        <w:jc w:val="both"/>
+        <w:rPr>
+          <w:rFonts w:eastAsia="SimSun"/>
+          <w:sz w:val="20"/>
+          <w:szCs w:val="20"/>
+        </w:rPr>
+      </w:pPr>
+      <w:r>
+        <w:rPr>
+          <w:rFonts w:eastAsia="SimSun"/>
+          <w:sz w:val="20"/>
+          <w:szCs w:val="20"/>
+        </w:rPr>
+        <w:t xml:space="preserve">Untuk memodelkan hubungan antara fitur-fitur prediktor (input) dengan status insomnia, digunakan </w:t>
+      </w:r>
+      <w:r>
+        <w:rPr>
+          <w:rStyle w:val="21"/>
+          <w:rFonts w:eastAsia="SimSun"/>
+          <w:sz w:val="20"/>
+          <w:szCs w:val="20"/>
+        </w:rPr>
+        <w:t>Linear Regression</w:t>
+      </w:r>
+      <w:r>
+        <w:rPr>
+          <w:rFonts w:eastAsia="SimSun"/>
+          <w:sz w:val="20"/>
+          <w:szCs w:val="20"/>
+        </w:rPr>
+        <w:t xml:space="preserve"> sebagai model linear dasar. Secara matematis, persamaan model dapat dinyatakan sebagai:</w:t>
+      </w:r>
+    </w:p>
+    <w:p>
+      <w:pPr>
+        <w:jc w:val="center"/>
+        <w:rPr>
+          <w:szCs w:val="20"/>
+        </w:rPr>
+      </w:pPr>
+      <w:r>
+        <w:rPr>
+          <w:szCs w:val="20"/>
+          <w:lang w:val="en-US" w:eastAsia="zh-CN" w:bidi="ar"/>
+        </w:rPr>
+        <w:t>F(x)=x1​w1​+x2​w2​+⋯+xn​wn​+x0​w0​</w:t>
+      </w:r>
+    </w:p>
+    <w:p>
+      <w:pPr>
+        <w:pStyle w:val="20"/>
+        <w:ind w:firstLine="720"/>
+        <w:rPr>
+          <w:sz w:val="20"/>
+          <w:szCs w:val="20"/>
+        </w:rPr>
+      </w:pPr>
+      <w:r>
+        <w:rPr>
+          <w:sz w:val="20"/>
+          <w:szCs w:val="20"/>
+        </w:rPr>
+        <w:t xml:space="preserve">di mana xix_ixi​ adalah nilai fitur ke-iii, wiw_iwi​ adalah bobot atau koefisien yang merepresentasikan kontribusi fitur tersebut, dan x0w0x_0 w_0x0​w0​ merupakan </w:t>
+      </w:r>
+      <w:r>
+        <w:rPr>
+          <w:rStyle w:val="13"/>
+          <w:sz w:val="20"/>
+          <w:szCs w:val="20"/>
+        </w:rPr>
+        <w:t>bias</w:t>
+      </w:r>
+      <w:r>
+        <w:rPr>
+          <w:sz w:val="20"/>
+          <w:szCs w:val="20"/>
+        </w:rPr>
+        <w:t xml:space="preserve"> atau intercept. Tujuan pelatihan model adalah menemukan bobot www yang meminimalkan </w:t>
+      </w:r>
+      <w:r>
+        <w:rPr>
+          <w:rStyle w:val="13"/>
+          <w:sz w:val="20"/>
+          <w:szCs w:val="20"/>
+        </w:rPr>
+        <w:t>loss function</w:t>
+      </w:r>
+      <w:r>
+        <w:rPr>
+          <w:sz w:val="20"/>
+          <w:szCs w:val="20"/>
+        </w:rPr>
+        <w:t>, sehingga hasil prediksi mendekati nilai sebenarnya.</w:t>
+      </w:r>
+    </w:p>
+    <w:p>
+      <w:pPr>
+        <w:pStyle w:val="20"/>
+        <w:ind w:firstLine="720"/>
+        <w:rPr>
+          <w:sz w:val="20"/>
+          <w:szCs w:val="20"/>
+        </w:rPr>
+      </w:pPr>
+      <w:r>
+        <w:rPr>
+          <w:sz w:val="20"/>
+          <w:szCs w:val="20"/>
+        </w:rPr>
+        <w:t xml:space="preserve">Optimisasi parameter dilakukan dengan metode </w:t>
+      </w:r>
+      <w:r>
+        <w:rPr>
+          <w:rStyle w:val="21"/>
+          <w:sz w:val="20"/>
+          <w:szCs w:val="20"/>
+        </w:rPr>
+        <w:t>Stochastic Gradient Descent (SGD)</w:t>
+      </w:r>
+      <w:r>
+        <w:rPr>
+          <w:sz w:val="20"/>
+          <w:szCs w:val="20"/>
+        </w:rPr>
+        <w:t xml:space="preserve"> </w:t>
       </w:r>
       <w:sdt>
         <w:sdtPr>
@@ -1451,7 +1928,7 @@
             <w:sz w:val="20"/>
             <w:szCs w:val="20"/>
           </w:rPr>
-          <w:id w:val="-1715887841"/>
+          <w:id w:val="-744870529"/>
         </w:sdtPr>
         <w:sdtEndPr>
           <w:rPr>
@@ -1472,7 +1949,7 @@
               <w:sz w:val="20"/>
               <w:szCs w:val="20"/>
             </w:rPr>
-            <w:instrText xml:space="preserve"> CITATION Alo23 \l 1033 </w:instrText>
+            <w:instrText xml:space="preserve"> CITATION Seb \l 1033 </w:instrText>
           </w:r>
           <w:r>
             <w:rPr>
@@ -1486,7 +1963,7 @@
               <w:sz w:val="20"/>
               <w:szCs w:val="20"/>
             </w:rPr>
-            <w:t xml:space="preserve"> (Alomedika, 2023)</w:t>
+            <w:t>(Ruder)</w:t>
           </w:r>
           <w:r>
             <w:rPr>
@@ -1502,7 +1979,93 @@
           <w:sz w:val="20"/>
           <w:szCs w:val="20"/>
         </w:rPr>
-        <w:t>. Masalah ini tidak hanya berpengaruh terhadap aspek psikologis dan kognitif seseorang, tetapi juga dikaitkan dengan peningkatan risiko penyakit kardiovaskular, gangguan metabolik, hingga penurunan produktivitas kerja. World Health Organization (WHO) melaporkan bahwa prevalensi insomnia secara global semakin meningkat, terutama pada populasi usia produktif dan lansia, menjadikannya sebagai salah satu isu kesehatan masyarakat yang perlu mendapatkan perhatian serius</w:t>
+        <w:t xml:space="preserve">. Berbeda dengan </w:t>
+      </w:r>
+      <w:r>
+        <w:rPr>
+          <w:rStyle w:val="13"/>
+          <w:sz w:val="20"/>
+          <w:szCs w:val="20"/>
+        </w:rPr>
+        <w:t>batch gradient descent</w:t>
+      </w:r>
+      <w:r>
+        <w:rPr>
+          <w:sz w:val="20"/>
+          <w:szCs w:val="20"/>
+        </w:rPr>
+        <w:t xml:space="preserve"> yang menggunakan seluruh data pada setiap iterasi, SGD memperbarui bobot model berdasarkan satu atau beberapa sampel acak. Keunggulan metode ini adalah kecepatan konvergensi pada dataset besar dan kemampuannya untuk menghindari </w:t>
+      </w:r>
+      <w:r>
+        <w:rPr>
+          <w:rStyle w:val="13"/>
+          <w:sz w:val="20"/>
+          <w:szCs w:val="20"/>
+        </w:rPr>
+        <w:t>local minima</w:t>
+      </w:r>
+      <w:r>
+        <w:rPr>
+          <w:sz w:val="20"/>
+          <w:szCs w:val="20"/>
+        </w:rPr>
+        <w:t>.</w:t>
+      </w:r>
+    </w:p>
+    <w:p>
+      <w:pPr>
+        <w:pStyle w:val="20"/>
+        <w:rPr>
+          <w:sz w:val="20"/>
+          <w:szCs w:val="20"/>
+        </w:rPr>
+      </w:pPr>
+      <w:r>
+        <w:rPr>
+          <w:sz w:val="20"/>
+          <w:szCs w:val="20"/>
+        </w:rPr>
+        <w:t>Penelitian ini bertujuan untuk:</w:t>
+      </w:r>
+    </w:p>
+    <w:p>
+      <w:pPr>
+        <w:pStyle w:val="20"/>
+        <w:numPr>
+          <w:ilvl w:val="0"/>
+          <w:numId w:val="2"/>
+        </w:numPr>
+        <w:rPr>
+          <w:sz w:val="20"/>
+          <w:szCs w:val="20"/>
+        </w:rPr>
+      </w:pPr>
+      <w:r>
+        <w:rPr>
+          <w:sz w:val="20"/>
+          <w:szCs w:val="20"/>
+        </w:rPr>
+        <w:t>Membangun model prediksi risiko insomnia menggunakan Linear Regression yang dioptimalkan dengan SGD.</w:t>
+      </w:r>
+    </w:p>
+    <w:p>
+      <w:pPr>
+        <w:pStyle w:val="20"/>
+        <w:numPr>
+          <w:ilvl w:val="0"/>
+          <w:numId w:val="2"/>
+        </w:numPr>
+        <w:rPr>
+          <w:sz w:val="20"/>
+          <w:szCs w:val="20"/>
+        </w:rPr>
+      </w:pPr>
+      <w:r>
+        <w:rPr>
+          <w:sz w:val="20"/>
+          <w:szCs w:val="20"/>
+        </w:rPr>
+        <w:t>Mengevaluasi performa model menggunakan metrik akurasi, precision, recall, dan F1-score</w:t>
       </w:r>
       <w:sdt>
         <w:sdtPr>
@@ -1510,7 +2073,7 @@
             <w:sz w:val="20"/>
             <w:szCs w:val="20"/>
           </w:rPr>
-          <w:id w:val="-704096319"/>
+          <w:id w:val="-1148746550"/>
         </w:sdtPr>
         <w:sdtEndPr>
           <w:rPr>
@@ -1531,7 +2094,7 @@
               <w:sz w:val="20"/>
               <w:szCs w:val="20"/>
             </w:rPr>
-            <w:instrText xml:space="preserve"> CITATION Sri24 \l 1033 </w:instrText>
+            <w:instrText xml:space="preserve"> CITATION DMP11 \l 1033 </w:instrText>
           </w:r>
           <w:r>
             <w:rPr>
@@ -1545,7 +2108,7 @@
               <w:sz w:val="20"/>
               <w:szCs w:val="20"/>
             </w:rPr>
-            <w:t xml:space="preserve"> (Sri Susanty Budiman, Vol. 24, Article 2385, 2024)</w:t>
+            <w:t xml:space="preserve"> (Powers, 2011)</w:t>
           </w:r>
           <w:r>
             <w:rPr>
@@ -1567,163 +2130,48 @@
     <w:p>
       <w:pPr>
         <w:pStyle w:val="20"/>
-        <w:ind w:firstLine="720"/>
-        <w:jc w:val="both"/>
-        <w:rPr>
-          <w:sz w:val="20"/>
-          <w:szCs w:val="20"/>
-        </w:rPr>
-      </w:pPr>
-      <w:r>
-        <w:rPr>
-          <w:sz w:val="20"/>
-          <w:szCs w:val="20"/>
-        </w:rPr>
-        <w:t>Secara konvensional, diagnosis insomnia dilakukan melalui wawancara klinis, observasi langsung, atau pengisian kuesioner subjektif seperti Pittsburgh Sleep Quality Index (PSQI). Namun, pendekatan ini memiliki keterbatasan seperti bias persepsi pasien dan waktu analisis yang cukup panjang. Oleh karena itu, diperlukan suatu pendekatan komputasional yang mampu memberikan hasil yang lebih objektif, efisien, dan adaptif dalam proses diagnosis.</w:t>
+        <w:numPr>
+          <w:ilvl w:val="0"/>
+          <w:numId w:val="2"/>
+        </w:numPr>
+        <w:rPr>
+          <w:sz w:val="20"/>
+          <w:szCs w:val="20"/>
+        </w:rPr>
+      </w:pPr>
+      <w:r>
+        <w:rPr>
+          <w:sz w:val="20"/>
+          <w:szCs w:val="20"/>
+        </w:rPr>
+        <w:t>Menganalisis efisiensi komputasi model dari segi waktu eksekusi dan tingkat kesalahan prediksi.</w:t>
       </w:r>
     </w:p>
     <w:p>
       <w:pPr>
         <w:pStyle w:val="20"/>
         <w:ind w:firstLine="720"/>
-        <w:jc w:val="both"/>
-        <w:rPr>
-          <w:sz w:val="20"/>
-          <w:szCs w:val="20"/>
-        </w:rPr>
-      </w:pPr>
-      <w:r>
-        <w:rPr>
-          <w:sz w:val="20"/>
-          <w:szCs w:val="20"/>
-        </w:rPr>
-        <w:t xml:space="preserve">Dalam konteks ini, </w:t>
-      </w:r>
-      <w:r>
-        <w:rPr>
-          <w:i/>
-          <w:iCs/>
-          <w:sz w:val="20"/>
-          <w:szCs w:val="20"/>
-        </w:rPr>
-        <w:t>Machine Learning</w:t>
-      </w:r>
-      <w:r>
-        <w:rPr>
-          <w:sz w:val="20"/>
-          <w:szCs w:val="20"/>
-        </w:rPr>
-        <w:t xml:space="preserve"> (</w:t>
-      </w:r>
-      <w:r>
-        <w:rPr>
-          <w:i/>
-          <w:iCs/>
-          <w:sz w:val="20"/>
-          <w:szCs w:val="20"/>
-        </w:rPr>
-        <w:t>ML</w:t>
-      </w:r>
-      <w:r>
-        <w:rPr>
-          <w:sz w:val="20"/>
-          <w:szCs w:val="20"/>
-        </w:rPr>
-        <w:t xml:space="preserve">) menawarkan potensi besar dalam membangun sistem klasifikasi prediktif yang berbasis data riil dari pola tidur dan gejala psikologis. Dengan algoritma yang dapat belajar dari data historis, sistem </w:t>
-      </w:r>
-      <w:r>
-        <w:rPr>
-          <w:i/>
-          <w:iCs/>
-          <w:sz w:val="20"/>
-          <w:szCs w:val="20"/>
-        </w:rPr>
-        <w:t xml:space="preserve">ML </w:t>
-      </w:r>
-      <w:r>
-        <w:rPr>
-          <w:sz w:val="20"/>
-          <w:szCs w:val="20"/>
-        </w:rPr>
-        <w:t>mampu mengenali pola tersembunyi dan menghasilkan keputusan klasifikasi secara otomatis dan akurat.</w:t>
+        <w:rPr>
+          <w:sz w:val="20"/>
+          <w:szCs w:val="20"/>
+        </w:rPr>
+      </w:pPr>
+      <w:r>
+        <w:rPr>
+          <w:sz w:val="20"/>
+          <w:szCs w:val="20"/>
+        </w:rPr>
+        <w:t>Dengan pendekatan ini, diharapkan dapat diperoleh model yang efektif untuk mendukung deteksi dini risiko insomnia, sekaligus memberikan kontribusi pada pengembangan sistem pendukung keputusan di bidang kesehatan.</w:t>
       </w:r>
     </w:p>
     <w:p>
       <w:pPr>
         <w:pStyle w:val="20"/>
-        <w:ind w:firstLine="720"/>
-        <w:jc w:val="both"/>
-      </w:pPr>
-      <w:r>
-        <w:rPr>
-          <w:sz w:val="20"/>
-          <w:szCs w:val="20"/>
-        </w:rPr>
-        <w:t xml:space="preserve">Penelitian ini bertujuan untuk membangun model klasifikasi risiko insomnia dengan menerapkan algoritma </w:t>
-      </w:r>
-      <w:r>
-        <w:rPr>
-          <w:i/>
-          <w:iCs/>
-          <w:sz w:val="20"/>
-          <w:szCs w:val="20"/>
-        </w:rPr>
-        <w:t>ML</w:t>
-      </w:r>
-      <w:r>
-        <w:rPr>
-          <w:sz w:val="20"/>
-          <w:szCs w:val="20"/>
-        </w:rPr>
-        <w:t>, khususnya</w:t>
-      </w:r>
-      <w:r>
-        <w:rPr>
-          <w:i/>
-          <w:iCs/>
-          <w:sz w:val="20"/>
-          <w:szCs w:val="20"/>
-        </w:rPr>
-        <w:t xml:space="preserve"> </w:t>
-      </w:r>
-      <w:r>
-        <w:rPr>
-          <w:rStyle w:val="21"/>
-          <w:b w:val="0"/>
-          <w:bCs w:val="0"/>
-          <w:i/>
-          <w:iCs/>
-          <w:sz w:val="20"/>
-          <w:szCs w:val="20"/>
-        </w:rPr>
-        <w:t>Logistic Regression</w:t>
-      </w:r>
-      <w:r>
-        <w:rPr>
-          <w:sz w:val="20"/>
-          <w:szCs w:val="20"/>
-        </w:rPr>
-        <w:t xml:space="preserve"> dan </w:t>
-      </w:r>
-      <w:r>
-        <w:rPr>
-          <w:rStyle w:val="21"/>
-          <w:b w:val="0"/>
-          <w:bCs w:val="0"/>
-          <w:i/>
-          <w:iCs/>
-          <w:sz w:val="20"/>
-          <w:szCs w:val="20"/>
-        </w:rPr>
-        <w:t>Decision Tree</w:t>
-      </w:r>
-      <w:r>
-        <w:rPr>
-          <w:sz w:val="20"/>
-          <w:szCs w:val="20"/>
-        </w:rPr>
-        <w:t>, sebagai dua pendekatan utama yang memiliki karakteristik berbeda dalam menangani data linear dan non-linear. Dataset yang digunakan mencakup fitur-fitur penting seperti waktu tidur total, frekuensi terbangun, serangan psikologis, dan variabel psikometrik lainnya. Dengan menerapkan teknik pra-pemrosesan yang sistematis dan evaluasi model secara komprehensif, penelitian ini diharapkan dapat memberikan kontribusi terhadap pengembangan sistem pendukung keputusan untuk deteksi dini gangguan tidur secara digital.</w:t>
-      </w:r>
+        <w:rPr>
+          <w:sz w:val="20"/>
+          <w:szCs w:val="20"/>
+        </w:rPr>
+      </w:pPr>
     </w:p>
     <w:p>
       <w:pPr>
@@ -2904,7 +3352,7 @@
       <w:pPr>
         <w:numPr>
           <w:ilvl w:val="0"/>
-          <w:numId w:val="2"/>
+          <w:numId w:val="3"/>
         </w:numPr>
         <w:tabs>
           <w:tab w:val="clear" w:pos="1260"/>
@@ -3155,7 +3603,7 @@
       <w:pPr>
         <w:numPr>
           <w:ilvl w:val="0"/>
-          <w:numId w:val="2"/>
+          <w:numId w:val="3"/>
         </w:numPr>
         <w:tabs>
           <w:tab w:val="clear" w:pos="1260"/>
@@ -3433,7 +3881,7 @@
       <w:pPr>
         <w:numPr>
           <w:ilvl w:val="0"/>
-          <w:numId w:val="2"/>
+          <w:numId w:val="3"/>
         </w:numPr>
         <w:tabs>
           <w:tab w:val="clear" w:pos="1260"/>
@@ -3689,7 +4137,7 @@
       <w:pPr>
         <w:numPr>
           <w:ilvl w:val="0"/>
-          <w:numId w:val="2"/>
+          <w:numId w:val="3"/>
         </w:numPr>
         <w:tabs>
           <w:tab w:val="clear" w:pos="1260"/>
@@ -4007,7 +4455,7 @@
       <w:pPr>
         <w:numPr>
           <w:ilvl w:val="0"/>
-          <w:numId w:val="3"/>
+          <w:numId w:val="4"/>
         </w:numPr>
         <w:rPr>
           <w:szCs w:val="20"/>
@@ -4234,7 +4682,7 @@
       <w:pPr>
         <w:numPr>
           <w:ilvl w:val="0"/>
-          <w:numId w:val="3"/>
+          <w:numId w:val="4"/>
         </w:numPr>
         <w:rPr>
           <w:i/>
@@ -4801,7 +5249,7 @@
       <w:pPr>
         <w:numPr>
           <w:ilvl w:val="0"/>
-          <w:numId w:val="4"/>
+          <w:numId w:val="5"/>
         </w:numPr>
         <w:tabs>
           <w:tab w:val="clear" w:pos="1260"/>
@@ -4825,274 +5273,6 @@
         <w:t>Algoritma linier yang cocok untuk klasifikasi biner dan interpretasi koefisien.</w:t>
       </w:r>
     </w:p>
-    <w:p>
-      <w:pPr>
-        <w:numPr>
-          <w:ilvl w:val="0"/>
-          <w:numId w:val="4"/>
-        </w:numPr>
-        <w:tabs>
-          <w:tab w:val="clear" w:pos="1260"/>
-        </w:tabs>
-        <w:rPr>
-          <w:lang w:val="en-US"/>
-        </w:rPr>
-      </w:pPr>
-      <w:r>
-        <w:rPr>
-          <w:i/>
-          <w:lang w:val="en-US"/>
-        </w:rPr>
-        <w:t xml:space="preserve">Decision Tree Classifier (DT) : </w:t>
-      </w:r>
-      <w:r>
-        <w:rPr>
-          <w:szCs w:val="20"/>
-        </w:rPr>
-        <w:t>Model non-linier berbasis pohon keputusan, mudah divisualisasikan dan dijelaskan.</w:t>
-      </w:r>
-    </w:p>
-    <w:p>
-      <w:pPr>
-        <w:numPr>
-          <w:ilvl w:val="0"/>
-          <w:numId w:val="4"/>
-        </w:numPr>
-        <w:tabs>
-          <w:tab w:val="clear" w:pos="1260"/>
-        </w:tabs>
-        <w:rPr>
-          <w:i/>
-          <w:iCs/>
-          <w:szCs w:val="20"/>
-          <w:lang w:val="en-US"/>
-        </w:rPr>
-      </w:pPr>
-      <w:r>
-        <w:rPr>
-          <w:i/>
-          <w:iCs/>
-          <w:szCs w:val="20"/>
-        </w:rPr>
-        <w:t>Random Forest Classifier</w:t>
-      </w:r>
-      <w:r>
-        <w:rPr>
-          <w:i/>
-          <w:iCs/>
-          <w:szCs w:val="20"/>
-          <w:lang w:val="en-US"/>
-        </w:rPr>
-        <w:t xml:space="preserve"> (RF) : </w:t>
-      </w:r>
-      <w:r>
-        <w:rPr>
-          <w:szCs w:val="20"/>
-        </w:rPr>
-        <w:t>Model ensemble berbasis sekumpulan pohon keputusan untuk meningkatkan akurasi dan mengurangi overfitting.</w:t>
-      </w:r>
-    </w:p>
-    <w:p>
-      <w:pPr>
-        <w:numPr>
-          <w:ilvl w:val="0"/>
-          <w:numId w:val="4"/>
-        </w:numPr>
-        <w:tabs>
-          <w:tab w:val="clear" w:pos="1260"/>
-        </w:tabs>
-        <w:rPr>
-          <w:i/>
-          <w:iCs/>
-          <w:szCs w:val="20"/>
-          <w:lang w:val="en-US"/>
-        </w:rPr>
-      </w:pPr>
-      <w:r>
-        <w:rPr>
-          <w:i/>
-          <w:iCs/>
-          <w:szCs w:val="20"/>
-        </w:rPr>
-        <w:t>Support Vector Machine (SVC)</w:t>
-      </w:r>
-      <w:r>
-        <w:rPr>
-          <w:i/>
-          <w:iCs/>
-          <w:szCs w:val="20"/>
-          <w:lang w:val="en-US"/>
-        </w:rPr>
-        <w:t xml:space="preserve"> : </w:t>
-      </w:r>
-      <w:r>
-        <w:rPr>
-          <w:szCs w:val="20"/>
-        </w:rPr>
-        <w:t>Algoritma margin-based yang kuat dalam klasifikasi, khususnya pada data berdimensi tinggi.</w:t>
-      </w:r>
-    </w:p>
-    <w:p>
-      <w:pPr>
-        <w:rPr>
-          <w:lang w:val="en-US"/>
-        </w:rPr>
-      </w:pPr>
-    </w:p>
-    <w:p>
-      <w:pPr>
-        <w:ind w:firstLine="300" w:firstLineChars="150"/>
-        <w:rPr>
-          <w:lang w:val="en-US"/>
-        </w:rPr>
-      </w:pPr>
-      <w:r>
-        <w:rPr>
-          <w:lang w:val="en-US"/>
-        </w:rPr>
-        <w:tab/>
-      </w:r>
-      <w:r>
-        <w:rPr>
-          <w:lang w:val="en-US"/>
-        </w:rPr>
-        <w:t>Tools &amp; Environment:</w:t>
-      </w:r>
-    </w:p>
-    <w:p>
-      <w:pPr>
-        <w:ind w:firstLine="300" w:firstLineChars="150"/>
-        <w:rPr>
-          <w:lang w:val="en-US"/>
-        </w:rPr>
-      </w:pPr>
-    </w:p>
-    <w:p>
-      <w:pPr>
-        <w:numPr>
-          <w:ilvl w:val="0"/>
-          <w:numId w:val="4"/>
-        </w:numPr>
-        <w:tabs>
-          <w:tab w:val="clear" w:pos="1260"/>
-        </w:tabs>
-        <w:rPr>
-          <w:i/>
-          <w:lang w:val="en-US"/>
-        </w:rPr>
-      </w:pPr>
-      <w:r>
-        <w:rPr>
-          <w:i/>
-          <w:lang w:val="en-US"/>
-        </w:rPr>
-        <w:t>Editor &amp; Environment : Visual Studio Code, Jupyter Notebook.</w:t>
-      </w:r>
-    </w:p>
-    <w:p>
-      <w:pPr>
-        <w:numPr>
-          <w:ilvl w:val="0"/>
-          <w:numId w:val="4"/>
-        </w:numPr>
-        <w:tabs>
-          <w:tab w:val="clear" w:pos="1260"/>
-        </w:tabs>
-        <w:rPr>
-          <w:i/>
-          <w:lang w:val="en-US"/>
-        </w:rPr>
-      </w:pPr>
-      <w:r>
-        <w:rPr>
-          <w:i/>
-          <w:lang w:val="en-US"/>
-        </w:rPr>
-        <w:t>Bahasa Pemrograman : Python 3.10+</w:t>
-      </w:r>
-    </w:p>
-    <w:p>
-      <w:pPr>
-        <w:numPr>
-          <w:ilvl w:val="0"/>
-          <w:numId w:val="4"/>
-        </w:numPr>
-        <w:tabs>
-          <w:tab w:val="clear" w:pos="1260"/>
-        </w:tabs>
-        <w:rPr>
-          <w:lang w:val="en-US"/>
-        </w:rPr>
-      </w:pPr>
-      <w:r>
-        <w:rPr>
-          <w:i/>
-          <w:lang w:val="en-US"/>
-        </w:rPr>
-        <w:t>Library : pandas, numpy, scikit-learn, seaborn, matplotlib.</w:t>
-      </w:r>
-    </w:p>
-    <w:p>
-      <w:pPr>
-        <w:rPr>
-          <w:b/>
-          <w:szCs w:val="20"/>
-          <w:lang w:val="en-US"/>
-        </w:rPr>
-      </w:pPr>
-    </w:p>
-    <w:p>
-      <w:pPr>
-        <w:pStyle w:val="3"/>
-        <w:rPr>
-          <w:rFonts w:ascii="Times New Roman" w:hAnsi="Times New Roman" w:eastAsia="SimSun" w:cs="Times New Roman"/>
-          <w:sz w:val="22"/>
-          <w:szCs w:val="22"/>
-        </w:rPr>
-      </w:pPr>
-      <w:r>
-        <w:rPr>
-          <w:rFonts w:ascii="Times New Roman" w:hAnsi="Times New Roman" w:cs="Times New Roman"/>
-          <w:sz w:val="22"/>
-          <w:szCs w:val="22"/>
-          <w:lang w:val="en-US"/>
-        </w:rPr>
-        <w:t>Evaluasi Model</w:t>
-      </w:r>
-    </w:p>
-    <w:p>
-      <w:pPr>
-        <w:rPr>
-          <w:lang w:val="en-US"/>
-        </w:rPr>
-      </w:pPr>
-      <w:r>
-        <w:rPr>
-          <w:lang w:val="en-US"/>
-        </w:rPr>
-        <w:tab/>
-      </w:r>
-    </w:p>
-    <w:p>
-      <w:pPr>
-        <w:rPr>
-          <w:szCs w:val="20"/>
-        </w:rPr>
-      </w:pPr>
-      <w:r>
-        <w:rPr>
-          <w:lang w:val="en-US"/>
-        </w:rPr>
-        <w:tab/>
-      </w:r>
-      <w:r>
-        <w:rPr>
-          <w:szCs w:val="20"/>
-        </w:rPr>
-        <w:t>Kinerja masing-masing model dievaluasi secara komprehensif menggunakan metrik evaluasi berikut:</w:t>
-      </w:r>
-    </w:p>
-    <w:p/>
     <w:p>
       <w:pPr>
         <w:numPr>
@@ -5100,31 +5280,25 @@
           <w:numId w:val="5"/>
         </w:numPr>
         <w:tabs>
-          <w:tab w:val="clear" w:pos="425"/>
+          <w:tab w:val="clear" w:pos="1260"/>
         </w:tabs>
-        <w:ind w:left="1260" w:hanging="420"/>
-      </w:pPr>
-      <w:r>
-        <w:rPr>
-          <w:rStyle w:val="21"/>
-          <w:b w:val="0"/>
-          <w:bCs w:val="0"/>
-          <w:i/>
-          <w:iCs/>
-        </w:rPr>
-        <w:t>Accuracy Score</w:t>
-      </w:r>
-      <w:r>
-        <w:br w:type="textWrapping"/>
-      </w:r>
-      <w:r>
-        <w:t>Rasio prediksi yang benar terhadap total prediksi. Digunakan sebagai metrik dasar performa.</w:t>
-      </w:r>
-    </w:p>
-    <w:p>
-      <w:pPr>
-        <w:ind w:left="840"/>
-      </w:pPr>
+        <w:rPr>
+          <w:lang w:val="en-US"/>
+        </w:rPr>
+      </w:pPr>
+      <w:r>
+        <w:rPr>
+          <w:i/>
+          <w:lang w:val="en-US"/>
+        </w:rPr>
+        <w:t xml:space="preserve">Decision Tree Classifier (DT) : </w:t>
+      </w:r>
+      <w:r>
+        <w:rPr>
+          <w:szCs w:val="20"/>
+        </w:rPr>
+        <w:t>Model non-linier berbasis pohon keputusan, mudah divisualisasikan dan dijelaskan.</w:t>
+      </w:r>
     </w:p>
     <w:p>
       <w:pPr>
@@ -5133,62 +5307,38 @@
           <w:numId w:val="5"/>
         </w:numPr>
         <w:tabs>
-          <w:tab w:val="clear" w:pos="425"/>
+          <w:tab w:val="clear" w:pos="1260"/>
         </w:tabs>
-        <w:ind w:left="1260" w:hanging="420"/>
-      </w:pPr>
-      <w:r>
-        <w:rPr>
-          <w:rStyle w:val="21"/>
-          <w:b w:val="0"/>
-          <w:bCs w:val="0"/>
-          <w:i/>
-          <w:iCs/>
-        </w:rPr>
-        <w:t>Classification Report</w:t>
-      </w:r>
-      <w:r>
-        <w:rPr>
-          <w:i/>
-          <w:iCs/>
-        </w:rPr>
-        <w:br w:type="textWrapping"/>
-      </w:r>
-      <w:r>
-        <w:t xml:space="preserve">Menampilkan nilai </w:t>
-      </w:r>
-      <w:r>
-        <w:rPr>
-          <w:rStyle w:val="13"/>
-        </w:rPr>
-        <w:t>precision</w:t>
-      </w:r>
-      <w:r>
-        <w:t xml:space="preserve">, </w:t>
-      </w:r>
-      <w:r>
-        <w:rPr>
-          <w:rStyle w:val="13"/>
-        </w:rPr>
-        <w:t>recall</w:t>
-      </w:r>
-      <w:r>
-        <w:t xml:space="preserve">, dan </w:t>
-      </w:r>
-      <w:r>
-        <w:rPr>
-          <w:rStyle w:val="13"/>
-        </w:rPr>
-        <w:t>F1-score</w:t>
-      </w:r>
-      <w:r>
-        <w:t xml:space="preserve"> untuk tiap kelas. Berguna untuk mengukur keseimbangan performa antar kelas.</w:t>
-      </w:r>
-    </w:p>
-    <w:p>
-      <w:pPr>
-        <w:ind w:left="840"/>
-      </w:pPr>
+        <w:rPr>
+          <w:i/>
+          <w:iCs/>
+          <w:szCs w:val="20"/>
+          <w:lang w:val="en-US"/>
+        </w:rPr>
+      </w:pPr>
+      <w:r>
+        <w:rPr>
+          <w:i/>
+          <w:iCs/>
+          <w:szCs w:val="20"/>
+        </w:rPr>
+        <w:t>Random Forest Classifier</w:t>
+      </w:r>
+      <w:r>
+        <w:rPr>
+          <w:i/>
+          <w:iCs/>
+          <w:szCs w:val="20"/>
+          <w:lang w:val="en-US"/>
+        </w:rPr>
+        <w:t xml:space="preserve"> (RF) : </w:t>
+      </w:r>
+      <w:r>
+        <w:rPr>
+          <w:szCs w:val="20"/>
+        </w:rPr>
+        <w:t>Model ensemble berbasis sekumpulan pohon keputusan untuk meningkatkan akurasi dan mengurangi overfitting.</w:t>
+      </w:r>
     </w:p>
     <w:p>
       <w:pPr>
@@ -5197,60 +5347,70 @@
           <w:numId w:val="5"/>
         </w:numPr>
         <w:tabs>
-          <w:tab w:val="clear" w:pos="425"/>
+          <w:tab w:val="clear" w:pos="1260"/>
         </w:tabs>
-        <w:ind w:left="1260" w:hanging="420"/>
-        <w:rPr>
-          <w:szCs w:val="20"/>
-          <w:lang w:val="en-US"/>
-        </w:rPr>
-      </w:pPr>
-      <w:r>
-        <w:rPr>
-          <w:rStyle w:val="21"/>
-          <w:b w:val="0"/>
-          <w:bCs w:val="0"/>
-          <w:i/>
-          <w:iCs/>
-        </w:rPr>
-        <w:t>Confusion Matrix</w:t>
-      </w:r>
-      <w:r>
-        <w:rPr>
-          <w:i/>
-          <w:iCs/>
-        </w:rPr>
-        <w:br w:type="textWrapping"/>
-      </w:r>
-      <w:r>
-        <w:t xml:space="preserve">Matriks evaluasi yang menunjukkan jumlah prediksi benar dan salah untuk tiap kategori. Mengungkap kesalahan jenis </w:t>
-      </w:r>
-      <w:r>
-        <w:rPr>
-          <w:i/>
-          <w:iCs/>
-        </w:rPr>
-        <w:t xml:space="preserve">False Positive </w:t>
-      </w:r>
-      <w:r>
-        <w:t xml:space="preserve">dan </w:t>
-      </w:r>
-      <w:r>
-        <w:rPr>
-          <w:i/>
-          <w:iCs/>
-        </w:rPr>
-        <w:t>False Negative</w:t>
-      </w:r>
-      <w:r>
-        <w:t>.</w:t>
-      </w:r>
-    </w:p>
-    <w:p>
-      <w:pPr>
-        <w:ind w:left="840"/>
-        <w:rPr>
-          <w:szCs w:val="20"/>
+        <w:rPr>
+          <w:i/>
+          <w:iCs/>
+          <w:szCs w:val="20"/>
+          <w:lang w:val="en-US"/>
+        </w:rPr>
+      </w:pPr>
+      <w:r>
+        <w:rPr>
+          <w:i/>
+          <w:iCs/>
+          <w:szCs w:val="20"/>
+        </w:rPr>
+        <w:t>Support Vector Machine (SVC)</w:t>
+      </w:r>
+      <w:r>
+        <w:rPr>
+          <w:i/>
+          <w:iCs/>
+          <w:szCs w:val="20"/>
+          <w:lang w:val="en-US"/>
+        </w:rPr>
+        <w:t xml:space="preserve"> : </w:t>
+      </w:r>
+      <w:r>
+        <w:rPr>
+          <w:szCs w:val="20"/>
+        </w:rPr>
+        <w:t>Algoritma margin-based yang kuat dalam klasifikasi, khususnya pada data berdimensi tinggi.</w:t>
+      </w:r>
+    </w:p>
+    <w:p>
+      <w:pPr>
+        <w:rPr>
+          <w:lang w:val="en-US"/>
+        </w:rPr>
+      </w:pPr>
+    </w:p>
+    <w:p>
+      <w:pPr>
+        <w:ind w:firstLine="300" w:firstLineChars="150"/>
+        <w:rPr>
+          <w:lang w:val="en-US"/>
+        </w:rPr>
+      </w:pPr>
+      <w:r>
+        <w:rPr>
+          <w:lang w:val="en-US"/>
+        </w:rPr>
+        <w:tab/>
+      </w:r>
+      <w:r>
+        <w:rPr>
+          <w:lang w:val="en-US"/>
+        </w:rPr>
+        <w:t>Tools &amp; Environment:</w:t>
+      </w:r>
+    </w:p>
+    <w:p>
+      <w:pPr>
+        <w:ind w:firstLine="300" w:firstLineChars="150"/>
+        <w:rPr>
           <w:lang w:val="en-US"/>
         </w:rPr>
       </w:pPr>
@@ -5262,6 +5422,294 @@
           <w:numId w:val="5"/>
         </w:numPr>
         <w:tabs>
+          <w:tab w:val="clear" w:pos="1260"/>
+        </w:tabs>
+        <w:rPr>
+          <w:i/>
+          <w:lang w:val="en-US"/>
+        </w:rPr>
+      </w:pPr>
+      <w:r>
+        <w:rPr>
+          <w:i/>
+          <w:lang w:val="en-US"/>
+        </w:rPr>
+        <w:t>Editor &amp; Environment : Visual Studio Code, Jupyter Notebook.</w:t>
+      </w:r>
+    </w:p>
+    <w:p>
+      <w:pPr>
+        <w:numPr>
+          <w:ilvl w:val="0"/>
+          <w:numId w:val="5"/>
+        </w:numPr>
+        <w:tabs>
+          <w:tab w:val="clear" w:pos="1260"/>
+        </w:tabs>
+        <w:rPr>
+          <w:i/>
+          <w:lang w:val="en-US"/>
+        </w:rPr>
+      </w:pPr>
+      <w:r>
+        <w:rPr>
+          <w:i/>
+          <w:lang w:val="en-US"/>
+        </w:rPr>
+        <w:t>Bahasa Pemrograman : Python 3.10+</w:t>
+      </w:r>
+    </w:p>
+    <w:p>
+      <w:pPr>
+        <w:numPr>
+          <w:ilvl w:val="0"/>
+          <w:numId w:val="5"/>
+        </w:numPr>
+        <w:tabs>
+          <w:tab w:val="clear" w:pos="1260"/>
+        </w:tabs>
+        <w:rPr>
+          <w:lang w:val="en-US"/>
+        </w:rPr>
+      </w:pPr>
+      <w:r>
+        <w:rPr>
+          <w:i/>
+          <w:lang w:val="en-US"/>
+        </w:rPr>
+        <w:t>Library : pandas, numpy, scikit-learn, seaborn, matplotlib.</w:t>
+      </w:r>
+    </w:p>
+    <w:p>
+      <w:pPr>
+        <w:rPr>
+          <w:b/>
+          <w:szCs w:val="20"/>
+          <w:lang w:val="en-US"/>
+        </w:rPr>
+      </w:pPr>
+    </w:p>
+    <w:p>
+      <w:pPr>
+        <w:pStyle w:val="3"/>
+        <w:rPr>
+          <w:rFonts w:ascii="Times New Roman" w:hAnsi="Times New Roman" w:eastAsia="SimSun" w:cs="Times New Roman"/>
+          <w:sz w:val="22"/>
+          <w:szCs w:val="22"/>
+        </w:rPr>
+      </w:pPr>
+      <w:r>
+        <w:rPr>
+          <w:rFonts w:ascii="Times New Roman" w:hAnsi="Times New Roman" w:cs="Times New Roman"/>
+          <w:sz w:val="22"/>
+          <w:szCs w:val="22"/>
+          <w:lang w:val="en-US"/>
+        </w:rPr>
+        <w:t>Evaluasi Model</w:t>
+      </w:r>
+    </w:p>
+    <w:p>
+      <w:pPr>
+        <w:rPr>
+          <w:lang w:val="en-US"/>
+        </w:rPr>
+      </w:pPr>
+      <w:r>
+        <w:rPr>
+          <w:lang w:val="en-US"/>
+        </w:rPr>
+        <w:tab/>
+      </w:r>
+    </w:p>
+    <w:p>
+      <w:pPr>
+        <w:rPr>
+          <w:szCs w:val="20"/>
+        </w:rPr>
+      </w:pPr>
+      <w:r>
+        <w:rPr>
+          <w:lang w:val="en-US"/>
+        </w:rPr>
+        <w:tab/>
+      </w:r>
+      <w:r>
+        <w:rPr>
+          <w:szCs w:val="20"/>
+        </w:rPr>
+        <w:t>Kinerja masing-masing model dievaluasi secara komprehensif menggunakan metrik evaluasi berikut:</w:t>
+      </w:r>
+    </w:p>
+    <w:p/>
+    <w:p>
+      <w:pPr>
+        <w:numPr>
+          <w:ilvl w:val="0"/>
+          <w:numId w:val="6"/>
+        </w:numPr>
+        <w:tabs>
+          <w:tab w:val="clear" w:pos="425"/>
+        </w:tabs>
+        <w:ind w:left="1260" w:hanging="420"/>
+      </w:pPr>
+      <w:r>
+        <w:rPr>
+          <w:rStyle w:val="21"/>
+          <w:b w:val="0"/>
+          <w:bCs w:val="0"/>
+          <w:i/>
+          <w:iCs/>
+        </w:rPr>
+        <w:t>Accuracy Score</w:t>
+      </w:r>
+      <w:r>
+        <w:br w:type="textWrapping"/>
+      </w:r>
+      <w:r>
+        <w:t>Rasio prediksi yang benar terhadap total prediksi. Digunakan sebagai metrik dasar performa.</w:t>
+      </w:r>
+    </w:p>
+    <w:p>
+      <w:pPr>
+        <w:ind w:left="840"/>
+      </w:pPr>
+    </w:p>
+    <w:p>
+      <w:pPr>
+        <w:numPr>
+          <w:ilvl w:val="0"/>
+          <w:numId w:val="6"/>
+        </w:numPr>
+        <w:tabs>
+          <w:tab w:val="clear" w:pos="425"/>
+        </w:tabs>
+        <w:ind w:left="1260" w:hanging="420"/>
+      </w:pPr>
+      <w:r>
+        <w:rPr>
+          <w:rStyle w:val="21"/>
+          <w:b w:val="0"/>
+          <w:bCs w:val="0"/>
+          <w:i/>
+          <w:iCs/>
+        </w:rPr>
+        <w:t>Classification Report</w:t>
+      </w:r>
+      <w:r>
+        <w:rPr>
+          <w:i/>
+          <w:iCs/>
+        </w:rPr>
+        <w:br w:type="textWrapping"/>
+      </w:r>
+      <w:r>
+        <w:t xml:space="preserve">Menampilkan nilai </w:t>
+      </w:r>
+      <w:r>
+        <w:rPr>
+          <w:rStyle w:val="13"/>
+        </w:rPr>
+        <w:t>precision</w:t>
+      </w:r>
+      <w:r>
+        <w:t xml:space="preserve">, </w:t>
+      </w:r>
+      <w:r>
+        <w:rPr>
+          <w:rStyle w:val="13"/>
+        </w:rPr>
+        <w:t>recall</w:t>
+      </w:r>
+      <w:r>
+        <w:t xml:space="preserve">, dan </w:t>
+      </w:r>
+      <w:r>
+        <w:rPr>
+          <w:rStyle w:val="13"/>
+        </w:rPr>
+        <w:t>F1-score</w:t>
+      </w:r>
+      <w:r>
+        <w:t xml:space="preserve"> untuk tiap kelas. Berguna untuk mengukur keseimbangan performa antar kelas.</w:t>
+      </w:r>
+    </w:p>
+    <w:p>
+      <w:pPr>
+        <w:ind w:left="840"/>
+      </w:pPr>
+    </w:p>
+    <w:p>
+      <w:pPr>
+        <w:numPr>
+          <w:ilvl w:val="0"/>
+          <w:numId w:val="6"/>
+        </w:numPr>
+        <w:tabs>
+          <w:tab w:val="clear" w:pos="425"/>
+        </w:tabs>
+        <w:ind w:left="1260" w:hanging="420"/>
+        <w:rPr>
+          <w:szCs w:val="20"/>
+          <w:lang w:val="en-US"/>
+        </w:rPr>
+      </w:pPr>
+      <w:r>
+        <w:rPr>
+          <w:rStyle w:val="21"/>
+          <w:b w:val="0"/>
+          <w:bCs w:val="0"/>
+          <w:i/>
+          <w:iCs/>
+        </w:rPr>
+        <w:t>Confusion Matrix</w:t>
+      </w:r>
+      <w:r>
+        <w:rPr>
+          <w:i/>
+          <w:iCs/>
+        </w:rPr>
+        <w:br w:type="textWrapping"/>
+      </w:r>
+      <w:r>
+        <w:t xml:space="preserve">Matriks evaluasi yang menunjukkan jumlah prediksi benar dan salah untuk tiap kategori. Mengungkap kesalahan jenis </w:t>
+      </w:r>
+      <w:r>
+        <w:rPr>
+          <w:i/>
+          <w:iCs/>
+        </w:rPr>
+        <w:t xml:space="preserve">False Positive </w:t>
+      </w:r>
+      <w:r>
+        <w:t xml:space="preserve">dan </w:t>
+      </w:r>
+      <w:r>
+        <w:rPr>
+          <w:i/>
+          <w:iCs/>
+        </w:rPr>
+        <w:t>False Negative</w:t>
+      </w:r>
+      <w:r>
+        <w:t>.</w:t>
+      </w:r>
+    </w:p>
+    <w:p>
+      <w:pPr>
+        <w:ind w:left="840"/>
+        <w:rPr>
+          <w:szCs w:val="20"/>
+          <w:lang w:val="en-US"/>
+        </w:rPr>
+      </w:pPr>
+    </w:p>
+    <w:p>
+      <w:pPr>
+        <w:numPr>
+          <w:ilvl w:val="0"/>
+          <w:numId w:val="6"/>
+        </w:numPr>
+        <w:tabs>
           <w:tab w:val="clear" w:pos="425"/>
         </w:tabs>
         <w:ind w:left="1260" w:hanging="420"/>
@@ -5679,7 +6127,7 @@
       <w:pPr>
         <w:numPr>
           <w:ilvl w:val="0"/>
-          <w:numId w:val="6"/>
+          <w:numId w:val="7"/>
         </w:numPr>
         <w:tabs>
           <w:tab w:val="clear" w:pos="425"/>
@@ -7082,7 +7530,7 @@
       <w:pPr>
         <w:numPr>
           <w:ilvl w:val="0"/>
-          <w:numId w:val="7"/>
+          <w:numId w:val="8"/>
         </w:numPr>
         <w:tabs>
           <w:tab w:val="clear" w:pos="420"/>
@@ -7128,7 +7576,7 @@
       <w:pPr>
         <w:numPr>
           <w:ilvl w:val="0"/>
-          <w:numId w:val="7"/>
+          <w:numId w:val="8"/>
         </w:numPr>
         <w:tabs>
           <w:tab w:val="clear" w:pos="420"/>
@@ -7306,7 +7754,7 @@
       <w:pPr>
         <w:numPr>
           <w:ilvl w:val="0"/>
-          <w:numId w:val="6"/>
+          <w:numId w:val="7"/>
         </w:numPr>
         <w:tabs>
           <w:tab w:val="clear" w:pos="425"/>
@@ -7455,12 +7903,6 @@
                   <w:insideH w:val="single" w:color="auto" w:sz="4" w:space="0"/>
                   <w:insideV w:val="single" w:color="auto" w:sz="4" w:space="0"/>
                 </w:tblBorders>
-                <w:tblCellMar>
-                  <w:top w:w="0" w:type="dxa"/>
-                  <w:left w:w="108" w:type="dxa"/>
-                  <w:bottom w:w="0" w:type="dxa"/>
-                  <w:right w:w="108" w:type="dxa"/>
-                </w:tblCellMar>
               </w:tblPrEx>
               <w:tc>
                 <w:tcPr>
@@ -8659,7 +9101,7 @@
         <w:pStyle w:val="20"/>
         <w:numPr>
           <w:ilvl w:val="0"/>
-          <w:numId w:val="8"/>
+          <w:numId w:val="9"/>
         </w:numPr>
         <w:tabs>
           <w:tab w:val="clear" w:pos="420"/>
@@ -8707,7 +9149,7 @@
         <w:pStyle w:val="20"/>
         <w:numPr>
           <w:ilvl w:val="0"/>
-          <w:numId w:val="8"/>
+          <w:numId w:val="9"/>
         </w:numPr>
         <w:tabs>
           <w:tab w:val="clear" w:pos="420"/>
@@ -8760,7 +9202,7 @@
       <w:pPr>
         <w:numPr>
           <w:ilvl w:val="0"/>
-          <w:numId w:val="6"/>
+          <w:numId w:val="7"/>
         </w:numPr>
         <w:tabs>
           <w:tab w:val="clear" w:pos="425"/>
@@ -8913,12 +9355,6 @@
                   <w:insideH w:val="single" w:color="auto" w:sz="4" w:space="0"/>
                   <w:insideV w:val="single" w:color="auto" w:sz="4" w:space="0"/>
                 </w:tblBorders>
-                <w:tblCellMar>
-                  <w:top w:w="0" w:type="dxa"/>
-                  <w:left w:w="108" w:type="dxa"/>
-                  <w:bottom w:w="0" w:type="dxa"/>
-                  <w:right w:w="108" w:type="dxa"/>
-                </w:tblCellMar>
               </w:tblPrEx>
               <w:tc>
                 <w:tcPr>
@@ -10096,7 +10532,7 @@
         <w:pStyle w:val="20"/>
         <w:numPr>
           <w:ilvl w:val="0"/>
-          <w:numId w:val="8"/>
+          <w:numId w:val="9"/>
         </w:numPr>
         <w:tabs>
           <w:tab w:val="clear" w:pos="420"/>
@@ -10145,7 +10581,7 @@
         <w:pStyle w:val="20"/>
         <w:numPr>
           <w:ilvl w:val="0"/>
-          <w:numId w:val="8"/>
+          <w:numId w:val="9"/>
         </w:numPr>
         <w:tabs>
           <w:tab w:val="clear" w:pos="420"/>
@@ -10223,7 +10659,7 @@
       <w:pPr>
         <w:numPr>
           <w:ilvl w:val="0"/>
-          <w:numId w:val="6"/>
+          <w:numId w:val="7"/>
         </w:numPr>
         <w:tabs>
           <w:tab w:val="clear" w:pos="425"/>
@@ -10376,12 +10812,6 @@
                   <w:insideH w:val="single" w:color="auto" w:sz="4" w:space="0"/>
                   <w:insideV w:val="single" w:color="auto" w:sz="4" w:space="0"/>
                 </w:tblBorders>
-                <w:tblCellMar>
-                  <w:top w:w="0" w:type="dxa"/>
-                  <w:left w:w="108" w:type="dxa"/>
-                  <w:bottom w:w="0" w:type="dxa"/>
-                  <w:right w:w="108" w:type="dxa"/>
-                </w:tblCellMar>
               </w:tblPrEx>
               <w:tc>
                 <w:tcPr>
@@ -11561,7 +11991,7 @@
         <w:pStyle w:val="20"/>
         <w:numPr>
           <w:ilvl w:val="0"/>
-          <w:numId w:val="8"/>
+          <w:numId w:val="9"/>
         </w:numPr>
         <w:tabs>
           <w:tab w:val="clear" w:pos="420"/>
@@ -11610,7 +12040,7 @@
         <w:pStyle w:val="20"/>
         <w:numPr>
           <w:ilvl w:val="0"/>
-          <w:numId w:val="8"/>
+          <w:numId w:val="9"/>
         </w:numPr>
         <w:tabs>
           <w:tab w:val="clear" w:pos="420"/>
@@ -11899,7 +12329,7 @@
       <w:pPr>
         <w:numPr>
           <w:ilvl w:val="0"/>
-          <w:numId w:val="9"/>
+          <w:numId w:val="10"/>
         </w:numPr>
         <w:rPr>
           <w:lang w:val="en-US"/>
@@ -11958,12 +12388,6 @@
             <w:insideH w:val="single" w:color="auto" w:sz="4" w:space="0"/>
             <w:insideV w:val="single" w:color="auto" w:sz="4" w:space="0"/>
           </w:tblBorders>
-          <w:tblCellMar>
-            <w:top w:w="0" w:type="dxa"/>
-            <w:left w:w="108" w:type="dxa"/>
-            <w:bottom w:w="0" w:type="dxa"/>
-            <w:right w:w="108" w:type="dxa"/>
-          </w:tblCellMar>
         </w:tblPrEx>
         <w:tc>
           <w:tcPr>
@@ -12687,7 +13111,7 @@
       <w:pPr>
         <w:numPr>
           <w:ilvl w:val="0"/>
-          <w:numId w:val="9"/>
+          <w:numId w:val="10"/>
         </w:numPr>
       </w:pPr>
       <w:r>
@@ -12700,141 +13124,224 @@
     <w:p>
       <w:pPr>
         <w:pStyle w:val="20"/>
+        <w:numPr>
+          <w:ilvl w:val="0"/>
+          <w:numId w:val="11"/>
+        </w:numPr>
+        <w:tabs>
+          <w:tab w:val="clear" w:pos="840"/>
+        </w:tabs>
+        <w:rPr>
+          <w:sz w:val="20"/>
+          <w:szCs w:val="20"/>
+        </w:rPr>
+      </w:pPr>
+      <w:r>
+        <w:rPr>
+          <w:rStyle w:val="21"/>
+          <w:b w:val="0"/>
+          <w:bCs w:val="0"/>
+          <w:i/>
+          <w:iCs/>
+          <w:sz w:val="20"/>
+          <w:szCs w:val="20"/>
+        </w:rPr>
+        <w:t>False Positive</w:t>
+      </w:r>
+      <w:r>
+        <w:rPr>
+          <w:rStyle w:val="21"/>
+          <w:b w:val="0"/>
+          <w:bCs w:val="0"/>
+          <w:sz w:val="20"/>
+          <w:szCs w:val="20"/>
+        </w:rPr>
+        <w:t xml:space="preserve"> (</w:t>
+      </w:r>
+      <w:r>
+        <w:rPr>
+          <w:rStyle w:val="21"/>
+          <w:b w:val="0"/>
+          <w:bCs w:val="0"/>
+          <w:i/>
+          <w:iCs/>
+          <w:sz w:val="20"/>
+          <w:szCs w:val="20"/>
+        </w:rPr>
+        <w:t>FP</w:t>
+      </w:r>
+      <w:r>
+        <w:rPr>
+          <w:rStyle w:val="21"/>
+          <w:b w:val="0"/>
+          <w:bCs w:val="0"/>
+          <w:sz w:val="20"/>
+          <w:szCs w:val="20"/>
+        </w:rPr>
+        <w:t>):</w:t>
+      </w:r>
+      <w:r>
+        <w:rPr>
+          <w:sz w:val="20"/>
+          <w:szCs w:val="20"/>
+        </w:rPr>
+        <w:t xml:space="preserve"> Seseorang yang tidak mengalami insomnia diklasifikasikan sebagai penderita. Ini dapat menyebabkan kecemasan dan penanganan yang tidak perlu.</w:t>
+      </w:r>
+    </w:p>
+    <w:p>
+      <w:pPr>
+        <w:pStyle w:val="20"/>
+        <w:numPr>
+          <w:ilvl w:val="0"/>
+          <w:numId w:val="11"/>
+        </w:numPr>
+        <w:tabs>
+          <w:tab w:val="clear" w:pos="840"/>
+        </w:tabs>
+        <w:rPr>
+          <w:sz w:val="20"/>
+          <w:szCs w:val="20"/>
+        </w:rPr>
+      </w:pPr>
+      <w:r>
+        <w:rPr>
+          <w:rStyle w:val="21"/>
+          <w:b w:val="0"/>
+          <w:bCs w:val="0"/>
+          <w:i/>
+          <w:iCs/>
+          <w:sz w:val="20"/>
+          <w:szCs w:val="20"/>
+        </w:rPr>
+        <w:t xml:space="preserve">False Negative </w:t>
+      </w:r>
+      <w:r>
+        <w:rPr>
+          <w:rStyle w:val="21"/>
+          <w:b w:val="0"/>
+          <w:bCs w:val="0"/>
+          <w:sz w:val="20"/>
+          <w:szCs w:val="20"/>
+        </w:rPr>
+        <w:t>(</w:t>
+      </w:r>
+      <w:r>
+        <w:rPr>
+          <w:rStyle w:val="21"/>
+          <w:b w:val="0"/>
+          <w:bCs w:val="0"/>
+          <w:i/>
+          <w:iCs/>
+          <w:sz w:val="20"/>
+          <w:szCs w:val="20"/>
+        </w:rPr>
+        <w:t>FN</w:t>
+      </w:r>
+      <w:r>
+        <w:rPr>
+          <w:rStyle w:val="21"/>
+          <w:b w:val="0"/>
+          <w:bCs w:val="0"/>
+          <w:sz w:val="20"/>
+          <w:szCs w:val="20"/>
+        </w:rPr>
+        <w:t>):</w:t>
+      </w:r>
+      <w:r>
+        <w:rPr>
+          <w:sz w:val="20"/>
+          <w:szCs w:val="20"/>
+        </w:rPr>
+        <w:t xml:space="preserve"> Penderita insomnia diklasifikasikan sebagai normal. Ini jauh lebih berbahaya karena berisiko tidak mendapat penanganan medis yang semestinya.</w:t>
+      </w:r>
+    </w:p>
+    <w:p>
+      <w:pPr>
+        <w:pStyle w:val="20"/>
+        <w:ind w:left="840"/>
+        <w:rPr>
+          <w:rFonts w:eastAsia="SimSun"/>
+          <w:sz w:val="20"/>
+          <w:szCs w:val="20"/>
+        </w:rPr>
+      </w:pPr>
+      <w:r>
+        <w:rPr>
+          <w:rFonts w:eastAsia="SimSun"/>
+          <w:sz w:val="20"/>
+          <w:szCs w:val="20"/>
+        </w:rPr>
+        <w:t xml:space="preserve">Dalam konteks ini, </w:t>
+      </w:r>
+      <w:r>
+        <w:rPr>
+          <w:rStyle w:val="21"/>
+          <w:rFonts w:eastAsia="SimSun"/>
+          <w:b w:val="0"/>
+          <w:bCs w:val="0"/>
+          <w:i/>
+          <w:iCs/>
+          <w:sz w:val="20"/>
+          <w:szCs w:val="20"/>
+        </w:rPr>
+        <w:t xml:space="preserve">False Negative </w:t>
+      </w:r>
+      <w:r>
+        <w:rPr>
+          <w:rStyle w:val="21"/>
+          <w:rFonts w:eastAsia="SimSun"/>
+          <w:b w:val="0"/>
+          <w:bCs w:val="0"/>
+          <w:sz w:val="20"/>
+          <w:szCs w:val="20"/>
+        </w:rPr>
+        <w:t>lebih kritis</w:t>
+      </w:r>
+      <w:r>
+        <w:rPr>
+          <w:rFonts w:eastAsia="SimSun"/>
+          <w:sz w:val="20"/>
+          <w:szCs w:val="20"/>
+        </w:rPr>
+        <w:t xml:space="preserve"> dan model ideal seharusnya memiliki </w:t>
+      </w:r>
+      <w:r>
+        <w:rPr>
+          <w:rStyle w:val="13"/>
+          <w:rFonts w:eastAsia="SimSun"/>
+          <w:sz w:val="20"/>
+          <w:szCs w:val="20"/>
+        </w:rPr>
+        <w:t>recall tinggi</w:t>
+      </w:r>
+      <w:r>
+        <w:rPr>
+          <w:rFonts w:eastAsia="SimSun"/>
+          <w:sz w:val="20"/>
+          <w:szCs w:val="20"/>
+        </w:rPr>
+        <w:t xml:space="preserve"> untuk kelas insomnia.</w:t>
+      </w:r>
+    </w:p>
+    <w:p>
+      <w:pPr>
         <w:numPr>
           <w:ilvl w:val="0"/>
           <w:numId w:val="10"/>
         </w:numPr>
-        <w:tabs>
-          <w:tab w:val="clear" w:pos="840"/>
-        </w:tabs>
-        <w:rPr>
-          <w:sz w:val="20"/>
-          <w:szCs w:val="20"/>
-        </w:rPr>
-      </w:pPr>
-      <w:r>
-        <w:rPr>
-          <w:rStyle w:val="21"/>
-          <w:b w:val="0"/>
-          <w:bCs w:val="0"/>
-          <w:i/>
-          <w:iCs/>
-          <w:sz w:val="20"/>
-          <w:szCs w:val="20"/>
-        </w:rPr>
-        <w:t>False Positive</w:t>
-      </w:r>
-      <w:r>
-        <w:rPr>
-          <w:rStyle w:val="21"/>
-          <w:b w:val="0"/>
-          <w:bCs w:val="0"/>
-          <w:sz w:val="20"/>
-          <w:szCs w:val="20"/>
-        </w:rPr>
-        <w:t xml:space="preserve"> (</w:t>
-      </w:r>
-      <w:r>
-        <w:rPr>
-          <w:rStyle w:val="21"/>
-          <w:b w:val="0"/>
-          <w:bCs w:val="0"/>
-          <w:i/>
-          <w:iCs/>
-          <w:sz w:val="20"/>
-          <w:szCs w:val="20"/>
-        </w:rPr>
-        <w:t>FP</w:t>
-      </w:r>
-      <w:r>
-        <w:rPr>
-          <w:rStyle w:val="21"/>
-          <w:b w:val="0"/>
-          <w:bCs w:val="0"/>
-          <w:sz w:val="20"/>
-          <w:szCs w:val="20"/>
-        </w:rPr>
-        <w:t>):</w:t>
-      </w:r>
-      <w:r>
-        <w:rPr>
-          <w:sz w:val="20"/>
-          <w:szCs w:val="20"/>
-        </w:rPr>
-        <w:t xml:space="preserve"> Seseorang yang tidak mengalami insomnia diklasifikasikan sebagai penderita. Ini dapat menyebabkan kecemasan dan penanganan yang tidak perlu.</w:t>
+      </w:pPr>
+      <w:r>
+        <w:rPr>
+          <w:lang w:val="en-US"/>
+        </w:rPr>
+        <w:t>Keterbatasan Dataset</w:t>
       </w:r>
     </w:p>
     <w:p>
       <w:pPr>
         <w:pStyle w:val="20"/>
-        <w:numPr>
-          <w:ilvl w:val="0"/>
-          <w:numId w:val="10"/>
-        </w:numPr>
-        <w:tabs>
-          <w:tab w:val="clear" w:pos="840"/>
-        </w:tabs>
-        <w:rPr>
-          <w:sz w:val="20"/>
-          <w:szCs w:val="20"/>
-        </w:rPr>
-      </w:pPr>
-      <w:r>
-        <w:rPr>
-          <w:rStyle w:val="21"/>
-          <w:b w:val="0"/>
-          <w:bCs w:val="0"/>
-          <w:i/>
-          <w:iCs/>
-          <w:sz w:val="20"/>
-          <w:szCs w:val="20"/>
-        </w:rPr>
-        <w:t xml:space="preserve">False Negative </w:t>
-      </w:r>
-      <w:r>
-        <w:rPr>
-          <w:rStyle w:val="21"/>
-          <w:b w:val="0"/>
-          <w:bCs w:val="0"/>
-          <w:sz w:val="20"/>
-          <w:szCs w:val="20"/>
-        </w:rPr>
-        <w:t>(</w:t>
-      </w:r>
-      <w:r>
-        <w:rPr>
-          <w:rStyle w:val="21"/>
-          <w:b w:val="0"/>
-          <w:bCs w:val="0"/>
-          <w:i/>
-          <w:iCs/>
-          <w:sz w:val="20"/>
-          <w:szCs w:val="20"/>
-        </w:rPr>
-        <w:t>FN</w:t>
-      </w:r>
-      <w:r>
-        <w:rPr>
-          <w:rStyle w:val="21"/>
-          <w:b w:val="0"/>
-          <w:bCs w:val="0"/>
-          <w:sz w:val="20"/>
-          <w:szCs w:val="20"/>
-        </w:rPr>
-        <w:t>):</w:t>
-      </w:r>
-      <w:r>
-        <w:rPr>
-          <w:sz w:val="20"/>
-          <w:szCs w:val="20"/>
-        </w:rPr>
-        <w:t xml:space="preserve"> Penderita insomnia diklasifikasikan sebagai normal. Ini jauh lebih berbahaya karena berisiko tidak mendapat penanganan medis yang semestinya.</w:t>
-      </w:r>
-    </w:p>
-    <w:p>
-      <w:pPr>
-        <w:pStyle w:val="20"/>
-        <w:ind w:left="840"/>
+        <w:ind w:firstLine="720"/>
+        <w:jc w:val="both"/>
         <w:rPr>
           <w:rFonts w:eastAsia="SimSun"/>
           <w:sz w:val="20"/>
@@ -12847,7 +13354,43 @@
           <w:sz w:val="20"/>
           <w:szCs w:val="20"/>
         </w:rPr>
-        <w:t xml:space="preserve">Dalam konteks ini, </w:t>
+        <w:t>Ukuran dataset yang kecil (</w:t>
+      </w:r>
+      <w:r>
+        <w:rPr>
+          <w:rFonts w:eastAsia="SimSun"/>
+          <w:i/>
+          <w:iCs/>
+          <w:sz w:val="20"/>
+          <w:szCs w:val="20"/>
+        </w:rPr>
+        <w:t>n=30</w:t>
+      </w:r>
+      <w:r>
+        <w:rPr>
+          <w:rFonts w:eastAsia="SimSun"/>
+          <w:sz w:val="20"/>
+          <w:szCs w:val="20"/>
+        </w:rPr>
+        <w:t xml:space="preserve">) sangat membatasi generalisasi model. Nilai akurasi yang terlalu tinggi, khususnya pada </w:t>
+      </w:r>
+      <w:r>
+        <w:rPr>
+          <w:rFonts w:eastAsia="SimSun"/>
+          <w:i/>
+          <w:iCs/>
+          <w:sz w:val="20"/>
+          <w:szCs w:val="20"/>
+        </w:rPr>
+        <w:t xml:space="preserve">Logistic Regression </w:t>
+      </w:r>
+      <w:r>
+        <w:rPr>
+          <w:rFonts w:eastAsia="SimSun"/>
+          <w:sz w:val="20"/>
+          <w:szCs w:val="20"/>
+        </w:rPr>
+        <w:t xml:space="preserve">(100%), kemungkinan besar mengindikasikan </w:t>
       </w:r>
       <w:r>
         <w:rPr>
@@ -12860,57 +13403,15 @@
           <w:sz w:val="20"/>
           <w:szCs w:val="20"/>
         </w:rPr>
-        <w:t xml:space="preserve">False Negative </w:t>
-      </w:r>
-      <w:r>
-        <w:rPr>
-          <w:rStyle w:val="21"/>
+        <w:t>overfitting</w:t>
+      </w:r>
+      <w:r>
+        <w:rPr>
           <w:rFonts w:eastAsia="SimSun"/>
-          <w:b w:val="0"/>
-          <w:bCs w:val="0"/>
-          <w:sz w:val="20"/>
-          <w:szCs w:val="20"/>
-        </w:rPr>
-        <w:t>lebih kritis</w:t>
-      </w:r>
-      <w:r>
-        <w:rPr>
-          <w:rFonts w:eastAsia="SimSun"/>
-          <w:sz w:val="20"/>
-          <w:szCs w:val="20"/>
-        </w:rPr>
-        <w:t xml:space="preserve"> dan model ideal seharusnya memiliki </w:t>
-      </w:r>
-      <w:r>
-        <w:rPr>
-          <w:rStyle w:val="13"/>
-          <w:rFonts w:eastAsia="SimSun"/>
-          <w:sz w:val="20"/>
-          <w:szCs w:val="20"/>
-        </w:rPr>
-        <w:t>recall tinggi</w:t>
-      </w:r>
-      <w:r>
-        <w:rPr>
-          <w:rFonts w:eastAsia="SimSun"/>
-          <w:sz w:val="20"/>
-          <w:szCs w:val="20"/>
-        </w:rPr>
-        <w:t xml:space="preserve"> untuk kelas insomnia.</w:t>
-      </w:r>
-    </w:p>
-    <w:p>
-      <w:pPr>
-        <w:numPr>
-          <w:ilvl w:val="0"/>
-          <w:numId w:val="9"/>
-        </w:numPr>
-      </w:pPr>
-      <w:r>
-        <w:rPr>
-          <w:lang w:val="en-US"/>
-        </w:rPr>
-        <w:t>Keterbatasan Dataset</w:t>
+          <w:sz w:val="20"/>
+          <w:szCs w:val="20"/>
+        </w:rPr>
+        <w:t>, di mana model hanya mengenali pola pada data latih dan gagal beradaptasi pada data baru. Oleh karena itu, validasi lanjutan menggunakan dataset yang lebih besar dan beragam sangat disarankan.</w:t>
       </w:r>
     </w:p>
     <w:p>
@@ -12924,83 +13425,6 @@
           <w:szCs w:val="20"/>
         </w:rPr>
       </w:pPr>
-      <w:r>
-        <w:rPr>
-          <w:rFonts w:eastAsia="SimSun"/>
-          <w:sz w:val="20"/>
-          <w:szCs w:val="20"/>
-        </w:rPr>
-        <w:t>Ukuran dataset yang kecil (</w:t>
-      </w:r>
-      <w:r>
-        <w:rPr>
-          <w:rFonts w:eastAsia="SimSun"/>
-          <w:i/>
-          <w:iCs/>
-          <w:sz w:val="20"/>
-          <w:szCs w:val="20"/>
-        </w:rPr>
-        <w:t>n=30</w:t>
-      </w:r>
-      <w:r>
-        <w:rPr>
-          <w:rFonts w:eastAsia="SimSun"/>
-          <w:sz w:val="20"/>
-          <w:szCs w:val="20"/>
-        </w:rPr>
-        <w:t xml:space="preserve">) sangat membatasi generalisasi model. Nilai akurasi yang terlalu tinggi, khususnya pada </w:t>
-      </w:r>
-      <w:r>
-        <w:rPr>
-          <w:rFonts w:eastAsia="SimSun"/>
-          <w:i/>
-          <w:iCs/>
-          <w:sz w:val="20"/>
-          <w:szCs w:val="20"/>
-        </w:rPr>
-        <w:t xml:space="preserve">Logistic Regression </w:t>
-      </w:r>
-      <w:r>
-        <w:rPr>
-          <w:rFonts w:eastAsia="SimSun"/>
-          <w:sz w:val="20"/>
-          <w:szCs w:val="20"/>
-        </w:rPr>
-        <w:t xml:space="preserve">(100%), kemungkinan besar mengindikasikan </w:t>
-      </w:r>
-      <w:r>
-        <w:rPr>
-          <w:rStyle w:val="21"/>
-          <w:rFonts w:eastAsia="SimSun"/>
-          <w:b w:val="0"/>
-          <w:bCs w:val="0"/>
-          <w:i/>
-          <w:iCs/>
-          <w:sz w:val="20"/>
-          <w:szCs w:val="20"/>
-        </w:rPr>
-        <w:t>overfitting</w:t>
-      </w:r>
-      <w:r>
-        <w:rPr>
-          <w:rFonts w:eastAsia="SimSun"/>
-          <w:sz w:val="20"/>
-          <w:szCs w:val="20"/>
-        </w:rPr>
-        <w:t>, di mana model hanya mengenali pola pada data latih dan gagal beradaptasi pada data baru. Oleh karena itu, validasi lanjutan menggunakan dataset yang lebih besar dan beragam sangat disarankan.</w:t>
-      </w:r>
-    </w:p>
-    <w:p>
-      <w:pPr>
-        <w:pStyle w:val="20"/>
-        <w:ind w:firstLine="720"/>
-        <w:jc w:val="both"/>
-        <w:rPr>
-          <w:rFonts w:eastAsia="SimSun"/>
-          <w:sz w:val="20"/>
-          <w:szCs w:val="20"/>
-        </w:rPr>
-      </w:pPr>
     </w:p>
     <w:p>
       <w:pPr>
@@ -13025,7 +13449,7 @@
       <w:pPr>
         <w:numPr>
           <w:ilvl w:val="0"/>
-          <w:numId w:val="11"/>
+          <w:numId w:val="12"/>
         </w:numPr>
         <w:rPr>
           <w:i/>
@@ -14038,7 +14462,7 @@
       <w:pPr>
         <w:numPr>
           <w:ilvl w:val="0"/>
-          <w:numId w:val="11"/>
+          <w:numId w:val="12"/>
         </w:numPr>
         <w:rPr>
           <w:i/>
@@ -15139,7 +15563,7 @@
       <w:pPr>
         <w:numPr>
           <w:ilvl w:val="0"/>
-          <w:numId w:val="11"/>
+          <w:numId w:val="12"/>
         </w:numPr>
         <w:rPr>
           <w:i/>
@@ -16188,7 +16612,7 @@
       <w:pPr>
         <w:numPr>
           <w:ilvl w:val="0"/>
-          <w:numId w:val="11"/>
+          <w:numId w:val="12"/>
         </w:numPr>
         <w:rPr>
           <w:lang w:val="en-US"/>
@@ -16757,16 +17181,7 @@
           <w:sz w:val="20"/>
           <w:szCs w:val="20"/>
         </w:rPr>
-        <w:t xml:space="preserve">Temuan ini menegaskan </w:t>
-      </w:r>
-      <w:bookmarkStart w:id="23" w:name="_GoBack"/>
-      <w:bookmarkEnd w:id="23"/>
-      <w:r>
-        <w:rPr>
-          <w:sz w:val="20"/>
-          <w:szCs w:val="20"/>
-        </w:rPr>
-        <w:t xml:space="preserve">bahwa pendekatan </w:t>
+        <w:t xml:space="preserve">Temuan ini menegaskan bahwa pendekatan </w:t>
       </w:r>
       <w:r>
         <w:rPr>
@@ -16840,7 +17255,7 @@
         <w:pStyle w:val="20"/>
         <w:numPr>
           <w:ilvl w:val="1"/>
-          <w:numId w:val="10"/>
+          <w:numId w:val="11"/>
         </w:numPr>
         <w:tabs>
           <w:tab w:val="clear" w:pos="840"/>
@@ -16880,7 +17295,7 @@
         <w:pStyle w:val="20"/>
         <w:numPr>
           <w:ilvl w:val="1"/>
-          <w:numId w:val="10"/>
+          <w:numId w:val="11"/>
         </w:numPr>
         <w:tabs>
           <w:tab w:val="clear" w:pos="840"/>
@@ -16960,7 +17375,7 @@
         <w:pStyle w:val="20"/>
         <w:numPr>
           <w:ilvl w:val="1"/>
-          <w:numId w:val="10"/>
+          <w:numId w:val="11"/>
         </w:numPr>
         <w:tabs>
           <w:tab w:val="clear" w:pos="840"/>
@@ -17010,6 +17425,8 @@
         </w:rPr>
         <w:t>untuk meningkatkan akurasi dan presisi model.</w:t>
       </w:r>
+      <w:bookmarkStart w:id="23" w:name="_GoBack"/>
+      <w:bookmarkEnd w:id="23"/>
     </w:p>
     <w:p>
       <w:pPr>
@@ -17083,7 +17500,27 @@
           <w:bCs w:val="0"/>
           <w:szCs w:val="20"/>
         </w:rPr>
-        <w:t>Bapak Hendri Setiawan, S.Kom., M.T</w:t>
+        <w:t xml:space="preserve">Bapak Hendri </w:t>
+      </w:r>
+      <w:r>
+        <w:rPr>
+          <w:rStyle w:val="21"/>
+          <w:rFonts w:hint="default"/>
+          <w:b w:val="0"/>
+          <w:bCs w:val="0"/>
+          <w:szCs w:val="20"/>
+          <w:lang w:val="en-US"/>
+        </w:rPr>
+        <w:t>Karisma</w:t>
+      </w:r>
+      <w:r>
+        <w:rPr>
+          <w:rStyle w:val="21"/>
+          <w:b w:val="0"/>
+          <w:bCs w:val="0"/>
+          <w:szCs w:val="20"/>
+        </w:rPr>
+        <w:t>, S.Kom., M.T</w:t>
       </w:r>
       <w:r>
         <w:rPr>
@@ -18272,16 +18709,10 @@
     </w:p>
     <w:sdt>
       <w:sdtPr>
-        <w:rPr>
-          <w:rFonts w:ascii="Times New Roman" w:hAnsi="Times New Roman" w:eastAsia="SimSun" w:cs="Times New Roman"/>
-          <w:b w:val="0"/>
-          <w:bCs w:val="0"/>
-          <w:kern w:val="0"/>
-          <w:sz w:val="20"/>
-          <w:szCs w:val="22"/>
-          <w:lang w:val="id-ID" w:eastAsia="en-US"/>
-        </w:rPr>
-        <w:id w:val="2064453690"/>
+        <w:id w:val="-325670191"/>
+        <w:docPartObj>
+          <w:docPartGallery w:val="AutoText"/>
+        </w:docPartObj>
       </w:sdtPr>
       <w:sdtEndPr>
         <w:rPr>
@@ -18307,12 +18738,12 @@
         </w:p>
         <w:sdt>
           <w:sdtPr>
-            <w:id w:val="111145805"/>
+            <w:id w:val="1617790936"/>
           </w:sdtPr>
           <w:sdtContent>
             <w:p>
               <w:pPr>
-                <w:pStyle w:val="53"/>
+                <w:pStyle w:val="54"/>
                 <w:ind w:left="720" w:hanging="720"/>
                 <w:rPr>
                   <w:sz w:val="24"/>
@@ -18352,7 +18783,65 @@
             </w:p>
             <w:p>
               <w:pPr>
-                <w:pStyle w:val="53"/>
+                <w:pStyle w:val="54"/>
+                <w:ind w:left="720" w:hanging="720"/>
+                <w:rPr>
+                  <w:lang w:val="en-GB"/>
+                </w:rPr>
+              </w:pPr>
+              <w:r>
+                <w:rPr>
+                  <w:lang w:val="en-GB"/>
+                </w:rPr>
+                <w:t xml:space="preserve">Powers, D. M. (2011). Evaluation: From Precision, Recall and F-Measure to ROC, Informedness, Markedness &amp; Correlation. </w:t>
+              </w:r>
+              <w:r>
+                <w:rPr>
+                  <w:i/>
+                  <w:iCs/>
+                  <w:lang w:val="en-GB"/>
+                </w:rPr>
+                <w:t>Journal of Machine Learning Technologies</w:t>
+              </w:r>
+              <w:r>
+                <w:rPr>
+                  <w:lang w:val="en-GB"/>
+                </w:rPr>
+                <w:t>, vol. 2, no. 1, pp. 37–63.</w:t>
+              </w:r>
+            </w:p>
+            <w:p>
+              <w:pPr>
+                <w:pStyle w:val="54"/>
+                <w:ind w:left="720" w:hanging="720"/>
+                <w:rPr>
+                  <w:lang w:val="en-GB"/>
+                </w:rPr>
+              </w:pPr>
+              <w:r>
+                <w:rPr>
+                  <w:lang w:val="en-GB"/>
+                </w:rPr>
+                <w:t xml:space="preserve">Ruder, S. (n.d.). </w:t>
+              </w:r>
+              <w:r>
+                <w:rPr>
+                  <w:i/>
+                  <w:iCs/>
+                  <w:lang w:val="en-GB"/>
+                </w:rPr>
+                <w:t>chrome-extension://efaidnbmnnnibpcajpcglclefindmkaj/https://arxiv.org/pdf/1609.04747.</w:t>
+              </w:r>
+              <w:r>
+                <w:rPr>
+                  <w:lang w:val="en-GB"/>
+                </w:rPr>
+                <w:t xml:space="preserve"> Retrieved from chrome-extension: chrome-extension://efaidnbmnnnibpcajpcglclefindmkaj/https://arxiv.org/pdf/1609.04747</w:t>
+              </w:r>
+            </w:p>
+            <w:p>
+              <w:pPr>
+                <w:pStyle w:val="54"/>
                 <w:ind w:left="720" w:hanging="720"/>
                 <w:rPr>
                   <w:lang w:val="en-GB"/>
@@ -18393,7 +18882,7 @@
             </w:p>
             <w:p>
               <w:pPr>
-                <w:pStyle w:val="53"/>
+                <w:pStyle w:val="54"/>
                 <w:ind w:left="720" w:hanging="720"/>
                 <w:rPr>
                   <w:lang w:val="en-GB"/>
@@ -18422,7 +18911,7 @@
             </w:p>
             <w:p>
               <w:pPr>
-                <w:pStyle w:val="53"/>
+                <w:pStyle w:val="54"/>
                 <w:ind w:left="720" w:hanging="720"/>
                 <w:rPr>
                   <w:lang w:val="en-GB"/>
@@ -18451,7 +18940,7 @@
             </w:p>
             <w:p>
               <w:pPr>
-                <w:pStyle w:val="53"/>
+                <w:pStyle w:val="54"/>
                 <w:ind w:left="720" w:hanging="720"/>
                 <w:rPr>
                   <w:lang w:val="en-GB"/>
@@ -18489,6 +18978,51 @@
             </w:p>
           </w:sdtContent>
         </w:sdt>
+      </w:sdtContent>
+    </w:sdt>
+    <w:p>
+      <w:pPr>
+        <w:rPr>
+          <w:lang w:val="en-GB" w:eastAsia="en-GB"/>
+        </w:rPr>
+      </w:pPr>
+    </w:p>
+    <w:sdt>
+      <w:sdtPr>
+        <w:rPr>
+          <w:rFonts w:ascii="Times New Roman" w:hAnsi="Times New Roman" w:eastAsia="SimSun" w:cs="Times New Roman"/>
+          <w:b w:val="0"/>
+          <w:bCs w:val="0"/>
+          <w:kern w:val="0"/>
+          <w:sz w:val="20"/>
+          <w:szCs w:val="22"/>
+          <w:lang w:val="id-ID" w:eastAsia="en-US"/>
+        </w:rPr>
+        <w:id w:val="2064453690"/>
+      </w:sdtPr>
+      <w:sdtEndPr>
+        <w:rPr>
+          <w:rFonts w:ascii="Times New Roman" w:hAnsi="Times New Roman" w:eastAsia="SimSun" w:cs="Times New Roman"/>
+          <w:b w:val="0"/>
+          <w:bCs w:val="0"/>
+          <w:kern w:val="0"/>
+          <w:sz w:val="20"/>
+          <w:szCs w:val="22"/>
+          <w:lang w:val="id-ID" w:eastAsia="en-US"/>
+        </w:rPr>
+      </w:sdtEndPr>
+      <w:sdtContent>
+        <w:p>
+          <w:pPr>
+            <w:pStyle w:val="2"/>
+            <w:numPr>
+              <w:ilvl w:val="0"/>
+              <w:numId w:val="0"/>
+            </w:numPr>
+            <w:jc w:val="both"/>
+          </w:pPr>
+        </w:p>
+        <w:p/>
       </w:sdtContent>
     </w:sdt>
     <w:p>
@@ -22211,6 +22745,26 @@
     </w:lvl>
   </w:abstractNum>
   <w:abstractNum w:abstractNumId="9">
+    <w:nsid w:val="215038EF"/>
+    <w:multiLevelType w:val="singleLevel"/>
+    <w:tmpl w:val="215038EF"/>
+    <w:lvl w:ilvl="0" w:tentative="0">
+      <w:start w:val="1"/>
+      <w:numFmt w:val="bullet"/>
+      <w:lvlText w:val=""/>
+      <w:lvlJc w:val="left"/>
+      <w:pPr>
+        <w:tabs>
+          <w:tab w:val="left" w:pos="1260"/>
+        </w:tabs>
+        <w:ind w:left="1260" w:hanging="420"/>
+      </w:pPr>
+      <w:rPr>
+        <w:rFonts w:hint="default" w:ascii="Wingdings" w:hAnsi="Wingdings"/>
+      </w:rPr>
+    </w:lvl>
+  </w:abstractNum>
+  <w:abstractNum w:abstractNumId="10">
     <w:nsid w:val="4468F03D"/>
     <w:multiLevelType w:val="multilevel"/>
     <w:tmpl w:val="4468F03D"/>
@@ -22350,7 +22904,7 @@
       </w:rPr>
     </w:lvl>
   </w:abstractNum>
-  <w:abstractNum w:abstractNumId="10">
+  <w:abstractNum w:abstractNumId="11">
     <w:nsid w:val="559CA49A"/>
     <w:multiLevelType w:val="singleLevel"/>
     <w:tmpl w:val="559CA49A"/>
@@ -22374,33 +22928,36 @@
     <w:abstractNumId w:val="3"/>
   </w:num>
   <w:num w:numId="2">
-    <w:abstractNumId w:val="6"/>
+    <w:abstractNumId w:val="9"/>
   </w:num>
   <w:num w:numId="3">
-    <w:abstractNumId w:val="9"/>
+    <w:abstractNumId w:val="6"/>
   </w:num>
   <w:num w:numId="4">
     <w:abstractNumId w:val="10"/>
   </w:num>
   <w:num w:numId="5">
+    <w:abstractNumId w:val="11"/>
+  </w:num>
+  <w:num w:numId="6">
     <w:abstractNumId w:val="5"/>
   </w:num>
-  <w:num w:numId="6">
+  <w:num w:numId="7">
     <w:abstractNumId w:val="7"/>
   </w:num>
-  <w:num w:numId="7">
+  <w:num w:numId="8">
     <w:abstractNumId w:val="4"/>
   </w:num>
-  <w:num w:numId="8">
+  <w:num w:numId="9">
     <w:abstractNumId w:val="0"/>
   </w:num>
-  <w:num w:numId="9">
+  <w:num w:numId="10">
     <w:abstractNumId w:val="8"/>
   </w:num>
-  <w:num w:numId="10">
+  <w:num w:numId="11">
     <w:abstractNumId w:val="2"/>
   </w:num>
-  <w:num w:numId="11">
+  <w:num w:numId="12">
     <w:abstractNumId w:val="1"/>
   </w:num>
 </w:numbering>
@@ -22482,7 +23039,7 @@
     <w:lsdException w:qFormat="1" w:unhideWhenUsed="0" w:uiPriority="0" w:semiHidden="0" w:name="Title"/>
     <w:lsdException w:unhideWhenUsed="0" w:uiPriority="0" w:semiHidden="0" w:name="Closing"/>
     <w:lsdException w:unhideWhenUsed="0" w:uiPriority="0" w:semiHidden="0" w:name="Signature"/>
-    <w:lsdException w:uiPriority="1" w:name="Default Paragraph Font"/>
+    <w:lsdException w:qFormat="1" w:uiPriority="1" w:name="Default Paragraph Font"/>
     <w:lsdException w:unhideWhenUsed="0" w:uiPriority="0" w:semiHidden="0" w:name="Body Text"/>
     <w:lsdException w:unhideWhenUsed="0" w:uiPriority="0" w:semiHidden="0" w:name="Body Text Indent"/>
     <w:lsdException w:unhideWhenUsed="0" w:uiPriority="0" w:semiHidden="0" w:name="List Continue"/>
@@ -22520,7 +23077,7 @@
     <w:lsdException w:unhideWhenUsed="0" w:uiPriority="0" w:semiHidden="0" w:name="HTML Sample"/>
     <w:lsdException w:unhideWhenUsed="0" w:uiPriority="0" w:semiHidden="0" w:name="HTML Typewriter"/>
     <w:lsdException w:unhideWhenUsed="0" w:uiPriority="0" w:semiHidden="0" w:name="HTML Variable"/>
-    <w:lsdException w:uiPriority="99" w:name="Normal Table"/>
+    <w:lsdException w:qFormat="1" w:uiPriority="99" w:name="Normal Table"/>
     <w:lsdException w:unhideWhenUsed="0" w:uiPriority="0" w:semiHidden="0" w:name="annotation subject"/>
     <w:lsdException w:uiPriority="0" w:name="Table Simple 1"/>
     <w:lsdException w:uiPriority="0" w:name="Table Simple 2"/>
@@ -22844,12 +23401,14 @@
     <w:name w:val="Default Paragraph Font"/>
     <w:semiHidden/>
     <w:unhideWhenUsed/>
+    <w:qFormat/>
     <w:uiPriority w:val="1"/>
   </w:style>
   <w:style w:type="table" w:default="1" w:styleId="9">
     <w:name w:val="Normal Table"/>
     <w:semiHidden/>
     <w:unhideWhenUsed/>
+    <w:qFormat/>
     <w:uiPriority w:val="99"/>
     <w:tblPr>
       <w:tblCellMar>
@@ -23508,6 +24067,14 @@
     <w:qFormat/>
     <w:uiPriority w:val="37"/>
   </w:style>
+  <w:style w:type="paragraph" w:customStyle="1" w:styleId="54">
+    <w:name w:val="Bibliography"/>
+    <w:basedOn w:val="1"/>
+    <w:next w:val="1"/>
+    <w:unhideWhenUsed/>
+    <w:qFormat/>
+    <w:uiPriority w:val="37"/>
+  </w:style>
 </w:styles>
 </file>
 
@@ -23854,7 +24421,7 @@
     <b:Month>1</b:Month>
     <b:Day>1</b:Day>
     <b:URL>https://www.halodoc.com/kesehatan/insomnia?srsltid=AfmBOoq9HI7xcn4PbXsj2XFftXbOC13jGiTqHKVYRCdP3y_lW7owALdW</b:URL>
-    <b:RefOrder>4</b:RefOrder>
+    <b:RefOrder>6</b:RefOrder>
   </b:Source>
   <b:Source>
     <b:Tag>Alo23</b:Tag>
@@ -23914,6 +24481,46 @@
     <b:Title>Confirming the statistically significant superiority of tree‑based machine learning algorithms over their counterparts for tabular data</b:Title>
     <b:JournalName>PLOS ONE, Vol. 19(4): e0301541</b:JournalName>
     <b:Year>2024</b:Year>
+    <b:RefOrder>7</b:RefOrder>
+  </b:Source>
+  <b:Source>
+    <b:Tag>Seb</b:Tag>
+    <b:SourceType>DocumentFromInternetSite</b:SourceType>
+    <b:Guid>{7CC82FD6-92D6-4DCD-9AFB-5B7C2397FABB}</b:Guid>
+    <b:Title>chrome-extension://efaidnbmnnnibpcajpcglclefindmkaj/https://arxiv.org/pdf/1609.04747</b:Title>
+    <b:InternetSiteTitle>chrome-extension</b:InternetSiteTitle>
+    <b:URL>chrome-extension://efaidnbmnnnibpcajpcglclefindmkaj/https://arxiv.org/pdf/1609.04747</b:URL>
+    <b:Author>
+      <b:Author>
+        <b:NameList>
+          <b:Person>
+            <b:Last>Ruder</b:Last>
+            <b:First>Sebastian</b:First>
+          </b:Person>
+        </b:NameList>
+      </b:Author>
+    </b:Author>
+    <b:RefOrder>4</b:RefOrder>
+  </b:Source>
+  <b:Source>
+    <b:Tag>DMP11</b:Tag>
+    <b:SourceType>JournalArticle</b:SourceType>
+    <b:Guid>{30CEE919-F6A2-4E8F-9067-F300EEF2F0B3}</b:Guid>
+    <b:Title>Evaluation: From Precision, Recall and F-Measure to ROC, Informedness, Markedness &amp; Correlation</b:Title>
+    <b:Year>2011</b:Year>
+    <b:Author>
+      <b:Author>
+        <b:NameList>
+          <b:Person>
+            <b:Last>Powers</b:Last>
+            <b:First>D.</b:First>
+            <b:Middle>M.</b:Middle>
+          </b:Person>
+        </b:NameList>
+      </b:Author>
+    </b:Author>
+    <b:JournalName>Journal of Machine Learning Technologies</b:JournalName>
+    <b:Pages>vol. 2, no. 1, pp. 37–63</b:Pages>
     <b:RefOrder>5</b:RefOrder>
   </b:Source>
 </b:Sources>
@@ -23934,7 +24541,7 @@
 </file>
 
 <file path=customXml/itemProps2.xml><?xml version="1.0" encoding="utf-8"?>
-<ds:datastoreItem xmlns:ds="http://schemas.openxmlformats.org/officeDocument/2006/customXml" ds:itemID="{763D396E-8C29-431F-AE0C-5FFF49E7BC57}">
+<ds:datastoreItem xmlns:ds="http://schemas.openxmlformats.org/officeDocument/2006/customXml" ds:itemID="{74A65B61-761E-4A87-93C9-B007FD07A4F0}">
   <ds:schemaRefs/>
 </ds:datastoreItem>
 </file>

</xml_diff>